<commit_message>
you can search a recipe based on ingredients
</commit_message>
<xml_diff>
--- a/Documentatie/UNIVERSITATEA DIN BUCUREȘTI.docx
+++ b/Documentatie/UNIVERSITATEA DIN BUCUREȘTI.docx
@@ -1055,7 +1055,7 @@
         </w:rPr>
       </w:pPr>
     </w:p>
-    <w:bookmarkStart w:id="0" w:name="_Toc102645781" w:displacedByCustomXml="next"/>
+    <w:bookmarkStart w:id="0" w:name="_Toc102654919" w:displacedByCustomXml="next"/>
     <w:sdt>
       <w:sdtPr>
         <w:rPr>
@@ -1130,7 +1130,14 @@
             </w:rPr>
             <w:fldChar w:fldCharType="separate"/>
           </w:r>
-          <w:hyperlink w:anchor="_Toc102645781" w:history="1">
+          <w:r>
+            <w:rPr>
+              <w:rFonts w:cs="Times New Roman"/>
+              <w:szCs w:val="24"/>
+            </w:rPr>
+            <w:t xml:space="preserve"> </w:t>
+          </w:r>
+          <w:hyperlink w:anchor="_Toc102654919" w:history="1">
             <w:r>
               <w:rPr>
                 <w:rStyle w:val="Hyperlink"/>
@@ -1158,7 +1165,7 @@
                 <w:noProof/>
                 <w:webHidden/>
               </w:rPr>
-              <w:instrText xml:space="preserve"> PAGEREF _Toc102645781 \h </w:instrText>
+              <w:instrText xml:space="preserve"> PAGEREF _Toc102654919 \h </w:instrText>
             </w:r>
             <w:r>
               <w:rPr>
@@ -1203,7 +1210,7 @@
               <w:lang w:eastAsia="ro-RO"/>
             </w:rPr>
           </w:pPr>
-          <w:hyperlink w:anchor="_Toc102645782" w:history="1">
+          <w:hyperlink w:anchor="_Toc102654920" w:history="1">
             <w:r>
               <w:rPr>
                 <w:rStyle w:val="Hyperlink"/>
@@ -1246,7 +1253,7 @@
                 <w:noProof/>
                 <w:webHidden/>
               </w:rPr>
-              <w:instrText xml:space="preserve"> PAGEREF _Toc102645782 \h </w:instrText>
+              <w:instrText xml:space="preserve"> PAGEREF _Toc102654920 \h </w:instrText>
             </w:r>
             <w:r>
               <w:rPr>
@@ -1290,7 +1297,7 @@
               <w:lang w:eastAsia="ro-RO"/>
             </w:rPr>
           </w:pPr>
-          <w:hyperlink w:anchor="_Toc102645783" w:history="1">
+          <w:hyperlink w:anchor="_Toc102654921" w:history="1">
             <w:r>
               <w:rPr>
                 <w:rStyle w:val="Hyperlink"/>
@@ -1317,7 +1324,7 @@
                 <w:noProof/>
                 <w:webHidden/>
               </w:rPr>
-              <w:instrText xml:space="preserve"> PAGEREF _Toc102645783 \h </w:instrText>
+              <w:instrText xml:space="preserve"> PAGEREF _Toc102654921 \h </w:instrText>
             </w:r>
             <w:r>
               <w:rPr>
@@ -1361,7 +1368,7 @@
               <w:lang w:eastAsia="ro-RO"/>
             </w:rPr>
           </w:pPr>
-          <w:hyperlink w:anchor="_Toc102645784" w:history="1">
+          <w:hyperlink w:anchor="_Toc102654922" w:history="1">
             <w:r>
               <w:rPr>
                 <w:rStyle w:val="Hyperlink"/>
@@ -1388,7 +1395,7 @@
                 <w:noProof/>
                 <w:webHidden/>
               </w:rPr>
-              <w:instrText xml:space="preserve"> PAGEREF _Toc102645784 \h </w:instrText>
+              <w:instrText xml:space="preserve"> PAGEREF _Toc102654922 \h </w:instrText>
             </w:r>
             <w:r>
               <w:rPr>
@@ -1433,7 +1440,7 @@
               <w:lang w:eastAsia="ro-RO"/>
             </w:rPr>
           </w:pPr>
-          <w:hyperlink w:anchor="_Toc102645785" w:history="1">
+          <w:hyperlink w:anchor="_Toc102654923" w:history="1">
             <w:r>
               <w:rPr>
                 <w:rStyle w:val="Hyperlink"/>
@@ -1476,7 +1483,7 @@
                 <w:noProof/>
                 <w:webHidden/>
               </w:rPr>
-              <w:instrText xml:space="preserve"> PAGEREF _Toc102645785 \h </w:instrText>
+              <w:instrText xml:space="preserve"> PAGEREF _Toc102654923 \h </w:instrText>
             </w:r>
             <w:r>
               <w:rPr>
@@ -1520,7 +1527,7 @@
               <w:lang w:eastAsia="ro-RO"/>
             </w:rPr>
           </w:pPr>
-          <w:hyperlink w:anchor="_Toc102645786" w:history="1">
+          <w:hyperlink w:anchor="_Toc102654924" w:history="1">
             <w:r>
               <w:rPr>
                 <w:rStyle w:val="Hyperlink"/>
@@ -1547,7 +1554,7 @@
                 <w:noProof/>
                 <w:webHidden/>
               </w:rPr>
-              <w:instrText xml:space="preserve"> PAGEREF _Toc102645786 \h </w:instrText>
+              <w:instrText xml:space="preserve"> PAGEREF _Toc102654924 \h </w:instrText>
             </w:r>
             <w:r>
               <w:rPr>
@@ -1591,7 +1598,7 @@
               <w:lang w:eastAsia="ro-RO"/>
             </w:rPr>
           </w:pPr>
-          <w:hyperlink w:anchor="_Toc102645787" w:history="1">
+          <w:hyperlink w:anchor="_Toc102654925" w:history="1">
             <w:r>
               <w:rPr>
                 <w:rStyle w:val="Hyperlink"/>
@@ -1618,7 +1625,7 @@
                 <w:noProof/>
                 <w:webHidden/>
               </w:rPr>
-              <w:instrText xml:space="preserve"> PAGEREF _Toc102645787 \h </w:instrText>
+              <w:instrText xml:space="preserve"> PAGEREF _Toc102654925 \h </w:instrText>
             </w:r>
             <w:r>
               <w:rPr>
@@ -1662,7 +1669,7 @@
               <w:lang w:eastAsia="ro-RO"/>
             </w:rPr>
           </w:pPr>
-          <w:hyperlink w:anchor="_Toc102645788" w:history="1">
+          <w:hyperlink w:anchor="_Toc102654926" w:history="1">
             <w:r>
               <w:rPr>
                 <w:rStyle w:val="Hyperlink"/>
@@ -1697,7 +1704,7 @@
                 <w:noProof/>
                 <w:webHidden/>
               </w:rPr>
-              <w:instrText xml:space="preserve"> PAGEREF _Toc102645788 \h </w:instrText>
+              <w:instrText xml:space="preserve"> PAGEREF _Toc102654926 \h </w:instrText>
             </w:r>
             <w:r>
               <w:rPr>
@@ -1741,7 +1748,7 @@
               <w:lang w:eastAsia="ro-RO"/>
             </w:rPr>
           </w:pPr>
-          <w:hyperlink w:anchor="_Toc102645789" w:history="1">
+          <w:hyperlink w:anchor="_Toc102654927" w:history="1">
             <w:r>
               <w:rPr>
                 <w:rStyle w:val="Hyperlink"/>
@@ -1768,7 +1775,7 @@
                 <w:noProof/>
                 <w:webHidden/>
               </w:rPr>
-              <w:instrText xml:space="preserve"> PAGEREF _Toc102645789 \h </w:instrText>
+              <w:instrText xml:space="preserve"> PAGEREF _Toc102654927 \h </w:instrText>
             </w:r>
             <w:r>
               <w:rPr>
@@ -1812,7 +1819,7 @@
               <w:lang w:eastAsia="ro-RO"/>
             </w:rPr>
           </w:pPr>
-          <w:hyperlink w:anchor="_Toc102645790" w:history="1">
+          <w:hyperlink w:anchor="_Toc102654928" w:history="1">
             <w:r>
               <w:rPr>
                 <w:rStyle w:val="Hyperlink"/>
@@ -1839,7 +1846,7 @@
                 <w:noProof/>
                 <w:webHidden/>
               </w:rPr>
-              <w:instrText xml:space="preserve"> PAGEREF _Toc102645790 \h </w:instrText>
+              <w:instrText xml:space="preserve"> PAGEREF _Toc102654928 \h </w:instrText>
             </w:r>
             <w:r>
               <w:rPr>
@@ -1883,7 +1890,7 @@
               <w:lang w:eastAsia="ro-RO"/>
             </w:rPr>
           </w:pPr>
-          <w:hyperlink w:anchor="_Toc102645791" w:history="1">
+          <w:hyperlink w:anchor="_Toc102654929" w:history="1">
             <w:r>
               <w:rPr>
                 <w:rStyle w:val="Hyperlink"/>
@@ -1910,7 +1917,7 @@
                 <w:noProof/>
                 <w:webHidden/>
               </w:rPr>
-              <w:instrText xml:space="preserve"> PAGEREF _Toc102645791 \h </w:instrText>
+              <w:instrText xml:space="preserve"> PAGEREF _Toc102654929 \h </w:instrText>
             </w:r>
             <w:r>
               <w:rPr>
@@ -1954,7 +1961,7 @@
               <w:lang w:eastAsia="ro-RO"/>
             </w:rPr>
           </w:pPr>
-          <w:hyperlink w:anchor="_Toc102645792" w:history="1">
+          <w:hyperlink w:anchor="_Toc102654930" w:history="1">
             <w:r>
               <w:rPr>
                 <w:rStyle w:val="Hyperlink"/>
@@ -1981,7 +1988,7 @@
                 <w:noProof/>
                 <w:webHidden/>
               </w:rPr>
-              <w:instrText xml:space="preserve"> PAGEREF _Toc102645792 \h </w:instrText>
+              <w:instrText xml:space="preserve"> PAGEREF _Toc102654930 \h </w:instrText>
             </w:r>
             <w:r>
               <w:rPr>
@@ -2025,7 +2032,7 @@
               <w:lang w:eastAsia="ro-RO"/>
             </w:rPr>
           </w:pPr>
-          <w:hyperlink w:anchor="_Toc102645793" w:history="1">
+          <w:hyperlink w:anchor="_Toc102654931" w:history="1">
             <w:r>
               <w:rPr>
                 <w:rStyle w:val="Hyperlink"/>
@@ -2060,7 +2067,7 @@
                 <w:noProof/>
                 <w:webHidden/>
               </w:rPr>
-              <w:instrText xml:space="preserve"> PAGEREF _Toc102645793 \h </w:instrText>
+              <w:instrText xml:space="preserve"> PAGEREF _Toc102654931 \h </w:instrText>
             </w:r>
             <w:r>
               <w:rPr>
@@ -2104,7 +2111,7 @@
               <w:lang w:eastAsia="ro-RO"/>
             </w:rPr>
           </w:pPr>
-          <w:hyperlink w:anchor="_Toc102645794" w:history="1">
+          <w:hyperlink w:anchor="_Toc102654932" w:history="1">
             <w:r>
               <w:rPr>
                 <w:rStyle w:val="Hyperlink"/>
@@ -2131,7 +2138,7 @@
                 <w:noProof/>
                 <w:webHidden/>
               </w:rPr>
-              <w:instrText xml:space="preserve"> PAGEREF _Toc102645794 \h </w:instrText>
+              <w:instrText xml:space="preserve"> PAGEREF _Toc102654932 \h </w:instrText>
             </w:r>
             <w:r>
               <w:rPr>
@@ -2175,7 +2182,7 @@
               <w:lang w:eastAsia="ro-RO"/>
             </w:rPr>
           </w:pPr>
-          <w:hyperlink w:anchor="_Toc102645795" w:history="1">
+          <w:hyperlink w:anchor="_Toc102654933" w:history="1">
             <w:r>
               <w:rPr>
                 <w:rStyle w:val="Hyperlink"/>
@@ -2202,7 +2209,7 @@
                 <w:noProof/>
                 <w:webHidden/>
               </w:rPr>
-              <w:instrText xml:space="preserve"> PAGEREF _Toc102645795 \h </w:instrText>
+              <w:instrText xml:space="preserve"> PAGEREF _Toc102654933 \h </w:instrText>
             </w:r>
             <w:r>
               <w:rPr>
@@ -2246,7 +2253,7 @@
               <w:lang w:eastAsia="ro-RO"/>
             </w:rPr>
           </w:pPr>
-          <w:hyperlink w:anchor="_Toc102645796" w:history="1">
+          <w:hyperlink w:anchor="_Toc102654934" w:history="1">
             <w:r>
               <w:rPr>
                 <w:rStyle w:val="Hyperlink"/>
@@ -2273,7 +2280,7 @@
                 <w:noProof/>
                 <w:webHidden/>
               </w:rPr>
-              <w:instrText xml:space="preserve"> PAGEREF _Toc102645796 \h </w:instrText>
+              <w:instrText xml:space="preserve"> PAGEREF _Toc102654934 \h </w:instrText>
             </w:r>
             <w:r>
               <w:rPr>
@@ -2317,7 +2324,7 @@
               <w:lang w:eastAsia="ro-RO"/>
             </w:rPr>
           </w:pPr>
-          <w:hyperlink w:anchor="_Toc102645797" w:history="1">
+          <w:hyperlink w:anchor="_Toc102654935" w:history="1">
             <w:r>
               <w:rPr>
                 <w:rStyle w:val="Hyperlink"/>
@@ -2344,7 +2351,7 @@
                 <w:noProof/>
                 <w:webHidden/>
               </w:rPr>
-              <w:instrText xml:space="preserve"> PAGEREF _Toc102645797 \h </w:instrText>
+              <w:instrText xml:space="preserve"> PAGEREF _Toc102654935 \h </w:instrText>
             </w:r>
             <w:r>
               <w:rPr>
@@ -2388,7 +2395,7 @@
               <w:lang w:eastAsia="ro-RO"/>
             </w:rPr>
           </w:pPr>
-          <w:hyperlink w:anchor="_Toc102645798" w:history="1">
+          <w:hyperlink w:anchor="_Toc102654936" w:history="1">
             <w:r>
               <w:rPr>
                 <w:rStyle w:val="Hyperlink"/>
@@ -2415,7 +2422,7 @@
                 <w:noProof/>
                 <w:webHidden/>
               </w:rPr>
-              <w:instrText xml:space="preserve"> PAGEREF _Toc102645798 \h </w:instrText>
+              <w:instrText xml:space="preserve"> PAGEREF _Toc102654936 \h </w:instrText>
             </w:r>
             <w:r>
               <w:rPr>
@@ -2459,7 +2466,7 @@
               <w:lang w:eastAsia="ro-RO"/>
             </w:rPr>
           </w:pPr>
-          <w:hyperlink w:anchor="_Toc102645799" w:history="1">
+          <w:hyperlink w:anchor="_Toc102654937" w:history="1">
             <w:r>
               <w:rPr>
                 <w:rStyle w:val="Hyperlink"/>
@@ -2486,7 +2493,7 @@
                 <w:noProof/>
                 <w:webHidden/>
               </w:rPr>
-              <w:instrText xml:space="preserve"> PAGEREF _Toc102645799 \h </w:instrText>
+              <w:instrText xml:space="preserve"> PAGEREF _Toc102654937 \h </w:instrText>
             </w:r>
             <w:r>
               <w:rPr>
@@ -2530,7 +2537,7 @@
               <w:lang w:eastAsia="ro-RO"/>
             </w:rPr>
           </w:pPr>
-          <w:hyperlink w:anchor="_Toc102645800" w:history="1">
+          <w:hyperlink w:anchor="_Toc102654938" w:history="1">
             <w:r>
               <w:rPr>
                 <w:rStyle w:val="Hyperlink"/>
@@ -2557,7 +2564,7 @@
                 <w:noProof/>
                 <w:webHidden/>
               </w:rPr>
-              <w:instrText xml:space="preserve"> PAGEREF _Toc102645800 \h </w:instrText>
+              <w:instrText xml:space="preserve"> PAGEREF _Toc102654938 \h </w:instrText>
             </w:r>
             <w:r>
               <w:rPr>
@@ -2601,7 +2608,7 @@
               <w:lang w:eastAsia="ro-RO"/>
             </w:rPr>
           </w:pPr>
-          <w:hyperlink w:anchor="_Toc102645801" w:history="1">
+          <w:hyperlink w:anchor="_Toc102654939" w:history="1">
             <w:r>
               <w:rPr>
                 <w:rStyle w:val="Hyperlink"/>
@@ -2628,7 +2635,7 @@
                 <w:noProof/>
                 <w:webHidden/>
               </w:rPr>
-              <w:instrText xml:space="preserve"> PAGEREF _Toc102645801 \h </w:instrText>
+              <w:instrText xml:space="preserve"> PAGEREF _Toc102654939 \h </w:instrText>
             </w:r>
             <w:r>
               <w:rPr>
@@ -2672,7 +2679,7 @@
               <w:lang w:eastAsia="ro-RO"/>
             </w:rPr>
           </w:pPr>
-          <w:hyperlink w:anchor="_Toc102645802" w:history="1">
+          <w:hyperlink w:anchor="_Toc102654940" w:history="1">
             <w:r>
               <w:rPr>
                 <w:rStyle w:val="Hyperlink"/>
@@ -2699,7 +2706,7 @@
                 <w:noProof/>
                 <w:webHidden/>
               </w:rPr>
-              <w:instrText xml:space="preserve"> PAGEREF _Toc102645802 \h </w:instrText>
+              <w:instrText xml:space="preserve"> PAGEREF _Toc102654940 \h </w:instrText>
             </w:r>
             <w:r>
               <w:rPr>
@@ -2743,7 +2750,7 @@
               <w:lang w:eastAsia="ro-RO"/>
             </w:rPr>
           </w:pPr>
-          <w:hyperlink w:anchor="_Toc102645803" w:history="1">
+          <w:hyperlink w:anchor="_Toc102654941" w:history="1">
             <w:r>
               <w:rPr>
                 <w:rStyle w:val="Hyperlink"/>
@@ -2770,7 +2777,7 @@
                 <w:noProof/>
                 <w:webHidden/>
               </w:rPr>
-              <w:instrText xml:space="preserve"> PAGEREF _Toc102645803 \h </w:instrText>
+              <w:instrText xml:space="preserve"> PAGEREF _Toc102654941 \h </w:instrText>
             </w:r>
             <w:r>
               <w:rPr>
@@ -2814,7 +2821,7 @@
               <w:lang w:eastAsia="ro-RO"/>
             </w:rPr>
           </w:pPr>
-          <w:hyperlink w:anchor="_Toc102645804" w:history="1">
+          <w:hyperlink w:anchor="_Toc102654942" w:history="1">
             <w:r>
               <w:rPr>
                 <w:rStyle w:val="Hyperlink"/>
@@ -2841,7 +2848,7 @@
                 <w:noProof/>
                 <w:webHidden/>
               </w:rPr>
-              <w:instrText xml:space="preserve"> PAGEREF _Toc102645804 \h </w:instrText>
+              <w:instrText xml:space="preserve"> PAGEREF _Toc102654942 \h </w:instrText>
             </w:r>
             <w:r>
               <w:rPr>
@@ -2885,7 +2892,7 @@
               <w:lang w:eastAsia="ro-RO"/>
             </w:rPr>
           </w:pPr>
-          <w:hyperlink w:anchor="_Toc102645805" w:history="1">
+          <w:hyperlink w:anchor="_Toc102654943" w:history="1">
             <w:r>
               <w:rPr>
                 <w:rStyle w:val="Hyperlink"/>
@@ -2912,7 +2919,7 @@
                 <w:noProof/>
                 <w:webHidden/>
               </w:rPr>
-              <w:instrText xml:space="preserve"> PAGEREF _Toc102645805 \h </w:instrText>
+              <w:instrText xml:space="preserve"> PAGEREF _Toc102654943 \h </w:instrText>
             </w:r>
             <w:r>
               <w:rPr>
@@ -2956,7 +2963,7 @@
               <w:lang w:eastAsia="ro-RO"/>
             </w:rPr>
           </w:pPr>
-          <w:hyperlink w:anchor="_Toc102645806" w:history="1">
+          <w:hyperlink w:anchor="_Toc102654944" w:history="1">
             <w:r>
               <w:rPr>
                 <w:rStyle w:val="Hyperlink"/>
@@ -2983,7 +2990,7 @@
                 <w:noProof/>
                 <w:webHidden/>
               </w:rPr>
-              <w:instrText xml:space="preserve"> PAGEREF _Toc102645806 \h </w:instrText>
+              <w:instrText xml:space="preserve"> PAGEREF _Toc102654944 \h </w:instrText>
             </w:r>
             <w:r>
               <w:rPr>
@@ -3027,7 +3034,7 @@
               <w:lang w:eastAsia="ro-RO"/>
             </w:rPr>
           </w:pPr>
-          <w:hyperlink w:anchor="_Toc102645807" w:history="1">
+          <w:hyperlink w:anchor="_Toc102654945" w:history="1">
             <w:r>
               <w:rPr>
                 <w:rStyle w:val="Hyperlink"/>
@@ -3054,7 +3061,7 @@
                 <w:noProof/>
                 <w:webHidden/>
               </w:rPr>
-              <w:instrText xml:space="preserve"> PAGEREF _Toc102645807 \h </w:instrText>
+              <w:instrText xml:space="preserve"> PAGEREF _Toc102654945 \h </w:instrText>
             </w:r>
             <w:r>
               <w:rPr>
@@ -3098,7 +3105,7 @@
               <w:lang w:eastAsia="ro-RO"/>
             </w:rPr>
           </w:pPr>
-          <w:hyperlink w:anchor="_Toc102645808" w:history="1">
+          <w:hyperlink w:anchor="_Toc102654946" w:history="1">
             <w:r>
               <w:rPr>
                 <w:rStyle w:val="Hyperlink"/>
@@ -3125,7 +3132,7 @@
                 <w:noProof/>
                 <w:webHidden/>
               </w:rPr>
-              <w:instrText xml:space="preserve"> PAGEREF _Toc102645808 \h </w:instrText>
+              <w:instrText xml:space="preserve"> PAGEREF _Toc102654946 \h </w:instrText>
             </w:r>
             <w:r>
               <w:rPr>
@@ -3169,7 +3176,7 @@
               <w:lang w:eastAsia="ro-RO"/>
             </w:rPr>
           </w:pPr>
-          <w:hyperlink w:anchor="_Toc102645809" w:history="1">
+          <w:hyperlink w:anchor="_Toc102654947" w:history="1">
             <w:r>
               <w:rPr>
                 <w:rStyle w:val="Hyperlink"/>
@@ -3196,7 +3203,7 @@
                 <w:noProof/>
                 <w:webHidden/>
               </w:rPr>
-              <w:instrText xml:space="preserve"> PAGEREF _Toc102645809 \h </w:instrText>
+              <w:instrText xml:space="preserve"> PAGEREF _Toc102654947 \h </w:instrText>
             </w:r>
             <w:r>
               <w:rPr>
@@ -3240,7 +3247,7 @@
               <w:lang w:eastAsia="ro-RO"/>
             </w:rPr>
           </w:pPr>
-          <w:hyperlink w:anchor="_Toc102645810" w:history="1">
+          <w:hyperlink w:anchor="_Toc102654948" w:history="1">
             <w:r>
               <w:rPr>
                 <w:rStyle w:val="Hyperlink"/>
@@ -3267,7 +3274,7 @@
                 <w:noProof/>
                 <w:webHidden/>
               </w:rPr>
-              <w:instrText xml:space="preserve"> PAGEREF _Toc102645810 \h </w:instrText>
+              <w:instrText xml:space="preserve"> PAGEREF _Toc102654948 \h </w:instrText>
             </w:r>
             <w:r>
               <w:rPr>
@@ -3311,13 +3318,13 @@
               <w:lang w:eastAsia="ro-RO"/>
             </w:rPr>
           </w:pPr>
-          <w:hyperlink w:anchor="_Toc102645811" w:history="1">
+          <w:hyperlink w:anchor="_Toc102654949" w:history="1">
             <w:r>
               <w:rPr>
                 <w:rStyle w:val="Hyperlink"/>
                 <w:noProof/>
               </w:rPr>
-              <w:t>II.6. Frontend-ul aplicației</w:t>
+              <w:t>II.6. Algoritmi utilizați</w:t>
             </w:r>
             <w:r>
               <w:rPr>
@@ -3338,7 +3345,7 @@
                 <w:noProof/>
                 <w:webHidden/>
               </w:rPr>
-              <w:instrText xml:space="preserve"> PAGEREF _Toc102645811 \h </w:instrText>
+              <w:instrText xml:space="preserve"> PAGEREF _Toc102654949 \h </w:instrText>
             </w:r>
             <w:r>
               <w:rPr>
@@ -3359,6 +3366,361 @@
                 <w:webHidden/>
               </w:rPr>
               <w:t>28</w:t>
+            </w:r>
+            <w:r>
+              <w:rPr>
+                <w:noProof/>
+                <w:webHidden/>
+              </w:rPr>
+              <w:fldChar w:fldCharType="end"/>
+            </w:r>
+          </w:hyperlink>
+        </w:p>
+        <w:p>
+          <w:pPr>
+            <w:pStyle w:val="TOC3"/>
+            <w:tabs>
+              <w:tab w:val="right" w:leader="dot" w:pos="9074"/>
+            </w:tabs>
+            <w:rPr>
+              <w:rFonts w:asciiTheme="minorHAnsi" w:eastAsiaTheme="minorEastAsia" w:hAnsiTheme="minorHAnsi"/>
+              <w:noProof/>
+              <w:sz w:val="22"/>
+              <w:lang w:eastAsia="ro-RO"/>
+            </w:rPr>
+          </w:pPr>
+          <w:hyperlink w:anchor="_Toc102654950" w:history="1">
+            <w:r>
+              <w:rPr>
+                <w:rStyle w:val="Hyperlink"/>
+                <w:noProof/>
+              </w:rPr>
+              <w:t>II.6.1. Algoritm de generare rețetă pe baza unei liste de ingrediente</w:t>
+            </w:r>
+            <w:r>
+              <w:rPr>
+                <w:noProof/>
+                <w:webHidden/>
+              </w:rPr>
+              <w:tab/>
+            </w:r>
+            <w:r>
+              <w:rPr>
+                <w:noProof/>
+                <w:webHidden/>
+              </w:rPr>
+              <w:fldChar w:fldCharType="begin"/>
+            </w:r>
+            <w:r>
+              <w:rPr>
+                <w:noProof/>
+                <w:webHidden/>
+              </w:rPr>
+              <w:instrText xml:space="preserve"> PAGEREF _Toc102654950 \h </w:instrText>
+            </w:r>
+            <w:r>
+              <w:rPr>
+                <w:noProof/>
+                <w:webHidden/>
+              </w:rPr>
+            </w:r>
+            <w:r>
+              <w:rPr>
+                <w:noProof/>
+                <w:webHidden/>
+              </w:rPr>
+              <w:fldChar w:fldCharType="separate"/>
+            </w:r>
+            <w:r>
+              <w:rPr>
+                <w:noProof/>
+                <w:webHidden/>
+              </w:rPr>
+              <w:t>28</w:t>
+            </w:r>
+            <w:r>
+              <w:rPr>
+                <w:noProof/>
+                <w:webHidden/>
+              </w:rPr>
+              <w:fldChar w:fldCharType="end"/>
+            </w:r>
+          </w:hyperlink>
+        </w:p>
+        <w:p>
+          <w:pPr>
+            <w:pStyle w:val="TOC3"/>
+            <w:tabs>
+              <w:tab w:val="right" w:leader="dot" w:pos="9074"/>
+            </w:tabs>
+            <w:rPr>
+              <w:rFonts w:asciiTheme="minorHAnsi" w:eastAsiaTheme="minorEastAsia" w:hAnsiTheme="minorHAnsi"/>
+              <w:noProof/>
+              <w:sz w:val="22"/>
+              <w:lang w:eastAsia="ro-RO"/>
+            </w:rPr>
+          </w:pPr>
+          <w:hyperlink w:anchor="_Toc102654951" w:history="1">
+            <w:r>
+              <w:rPr>
+                <w:rStyle w:val="Hyperlink"/>
+                <w:noProof/>
+              </w:rPr>
+              <w:t>II.6.2.  Algoritm de sugerare a unei rețete bazat pe preferințele anterioare</w:t>
+            </w:r>
+            <w:r>
+              <w:rPr>
+                <w:noProof/>
+                <w:webHidden/>
+              </w:rPr>
+              <w:tab/>
+            </w:r>
+            <w:r>
+              <w:rPr>
+                <w:noProof/>
+                <w:webHidden/>
+              </w:rPr>
+              <w:fldChar w:fldCharType="begin"/>
+            </w:r>
+            <w:r>
+              <w:rPr>
+                <w:noProof/>
+                <w:webHidden/>
+              </w:rPr>
+              <w:instrText xml:space="preserve"> PAGEREF _Toc102654951 \h </w:instrText>
+            </w:r>
+            <w:r>
+              <w:rPr>
+                <w:noProof/>
+                <w:webHidden/>
+              </w:rPr>
+            </w:r>
+            <w:r>
+              <w:rPr>
+                <w:noProof/>
+                <w:webHidden/>
+              </w:rPr>
+              <w:fldChar w:fldCharType="separate"/>
+            </w:r>
+            <w:r>
+              <w:rPr>
+                <w:noProof/>
+                <w:webHidden/>
+              </w:rPr>
+              <w:t>28</w:t>
+            </w:r>
+            <w:r>
+              <w:rPr>
+                <w:noProof/>
+                <w:webHidden/>
+              </w:rPr>
+              <w:fldChar w:fldCharType="end"/>
+            </w:r>
+          </w:hyperlink>
+        </w:p>
+        <w:p>
+          <w:pPr>
+            <w:pStyle w:val="TOC2"/>
+            <w:tabs>
+              <w:tab w:val="right" w:leader="dot" w:pos="9074"/>
+            </w:tabs>
+            <w:rPr>
+              <w:rFonts w:asciiTheme="minorHAnsi" w:eastAsiaTheme="minorEastAsia" w:hAnsiTheme="minorHAnsi"/>
+              <w:noProof/>
+              <w:sz w:val="22"/>
+              <w:lang w:eastAsia="ro-RO"/>
+            </w:rPr>
+          </w:pPr>
+          <w:hyperlink w:anchor="_Toc102654952" w:history="1">
+            <w:r>
+              <w:rPr>
+                <w:rStyle w:val="Hyperlink"/>
+                <w:noProof/>
+              </w:rPr>
+              <w:t>II.7. Frontend-ul aplicației</w:t>
+            </w:r>
+            <w:r>
+              <w:rPr>
+                <w:noProof/>
+                <w:webHidden/>
+              </w:rPr>
+              <w:tab/>
+            </w:r>
+            <w:r>
+              <w:rPr>
+                <w:noProof/>
+                <w:webHidden/>
+              </w:rPr>
+              <w:fldChar w:fldCharType="begin"/>
+            </w:r>
+            <w:r>
+              <w:rPr>
+                <w:noProof/>
+                <w:webHidden/>
+              </w:rPr>
+              <w:instrText xml:space="preserve"> PAGEREF _Toc102654952 \h </w:instrText>
+            </w:r>
+            <w:r>
+              <w:rPr>
+                <w:noProof/>
+                <w:webHidden/>
+              </w:rPr>
+            </w:r>
+            <w:r>
+              <w:rPr>
+                <w:noProof/>
+                <w:webHidden/>
+              </w:rPr>
+              <w:fldChar w:fldCharType="separate"/>
+            </w:r>
+            <w:r>
+              <w:rPr>
+                <w:noProof/>
+                <w:webHidden/>
+              </w:rPr>
+              <w:t>29</w:t>
+            </w:r>
+            <w:r>
+              <w:rPr>
+                <w:noProof/>
+                <w:webHidden/>
+              </w:rPr>
+              <w:fldChar w:fldCharType="end"/>
+            </w:r>
+          </w:hyperlink>
+        </w:p>
+        <w:p>
+          <w:pPr>
+            <w:pStyle w:val="TOC3"/>
+            <w:tabs>
+              <w:tab w:val="right" w:leader="dot" w:pos="9074"/>
+            </w:tabs>
+            <w:rPr>
+              <w:rFonts w:asciiTheme="minorHAnsi" w:eastAsiaTheme="minorEastAsia" w:hAnsiTheme="minorHAnsi"/>
+              <w:noProof/>
+              <w:sz w:val="22"/>
+              <w:lang w:eastAsia="ro-RO"/>
+            </w:rPr>
+          </w:pPr>
+          <w:hyperlink w:anchor="_Toc102654953" w:history="1">
+            <w:r>
+              <w:rPr>
+                <w:rStyle w:val="Hyperlink"/>
+                <w:noProof/>
+              </w:rPr>
+              <w:t>II.7.1. Introducere</w:t>
+            </w:r>
+            <w:r>
+              <w:rPr>
+                <w:noProof/>
+                <w:webHidden/>
+              </w:rPr>
+              <w:tab/>
+            </w:r>
+            <w:r>
+              <w:rPr>
+                <w:noProof/>
+                <w:webHidden/>
+              </w:rPr>
+              <w:fldChar w:fldCharType="begin"/>
+            </w:r>
+            <w:r>
+              <w:rPr>
+                <w:noProof/>
+                <w:webHidden/>
+              </w:rPr>
+              <w:instrText xml:space="preserve"> PAGEREF _Toc102654953 \h </w:instrText>
+            </w:r>
+            <w:r>
+              <w:rPr>
+                <w:noProof/>
+                <w:webHidden/>
+              </w:rPr>
+            </w:r>
+            <w:r>
+              <w:rPr>
+                <w:noProof/>
+                <w:webHidden/>
+              </w:rPr>
+              <w:fldChar w:fldCharType="separate"/>
+            </w:r>
+            <w:r>
+              <w:rPr>
+                <w:noProof/>
+                <w:webHidden/>
+              </w:rPr>
+              <w:t>29</w:t>
+            </w:r>
+            <w:r>
+              <w:rPr>
+                <w:noProof/>
+                <w:webHidden/>
+              </w:rPr>
+              <w:fldChar w:fldCharType="end"/>
+            </w:r>
+          </w:hyperlink>
+        </w:p>
+        <w:p>
+          <w:pPr>
+            <w:pStyle w:val="TOC3"/>
+            <w:tabs>
+              <w:tab w:val="right" w:leader="dot" w:pos="9074"/>
+            </w:tabs>
+            <w:rPr>
+              <w:rFonts w:asciiTheme="minorHAnsi" w:eastAsiaTheme="minorEastAsia" w:hAnsiTheme="minorHAnsi"/>
+              <w:noProof/>
+              <w:sz w:val="22"/>
+              <w:lang w:eastAsia="ro-RO"/>
+            </w:rPr>
+          </w:pPr>
+          <w:hyperlink w:anchor="_Toc102654954" w:history="1">
+            <w:r>
+              <w:rPr>
+                <w:rStyle w:val="Hyperlink"/>
+                <w:noProof/>
+              </w:rPr>
+              <w:t>II.7.2. Framework-ul Ionic</w:t>
+            </w:r>
+            <w:r>
+              <w:rPr>
+                <w:noProof/>
+                <w:webHidden/>
+              </w:rPr>
+              <w:tab/>
+            </w:r>
+            <w:r>
+              <w:rPr>
+                <w:noProof/>
+                <w:webHidden/>
+              </w:rPr>
+              <w:fldChar w:fldCharType="begin"/>
+            </w:r>
+            <w:r>
+              <w:rPr>
+                <w:noProof/>
+                <w:webHidden/>
+              </w:rPr>
+              <w:instrText xml:space="preserve"> PAGEREF _Toc102654954 \h </w:instrText>
+            </w:r>
+            <w:r>
+              <w:rPr>
+                <w:noProof/>
+                <w:webHidden/>
+              </w:rPr>
+            </w:r>
+            <w:r>
+              <w:rPr>
+                <w:noProof/>
+                <w:webHidden/>
+              </w:rPr>
+              <w:fldChar w:fldCharType="separate"/>
+            </w:r>
+            <w:r>
+              <w:rPr>
+                <w:noProof/>
+                <w:webHidden/>
+              </w:rPr>
+              <w:t>30</w:t>
             </w:r>
             <w:r>
               <w:rPr>
@@ -3383,7 +3745,7 @@
               <w:lang w:eastAsia="ro-RO"/>
             </w:rPr>
           </w:pPr>
-          <w:hyperlink w:anchor="_Toc102645812" w:history="1">
+          <w:hyperlink w:anchor="_Toc102654955" w:history="1">
             <w:r>
               <w:rPr>
                 <w:rStyle w:val="Hyperlink"/>
@@ -3429,7 +3791,7 @@
                 <w:noProof/>
                 <w:webHidden/>
               </w:rPr>
-              <w:instrText xml:space="preserve"> PAGEREF _Toc102645812 \h </w:instrText>
+              <w:instrText xml:space="preserve"> PAGEREF _Toc102654955 \h </w:instrText>
             </w:r>
             <w:r>
               <w:rPr>
@@ -3449,7 +3811,7 @@
                 <w:noProof/>
                 <w:webHidden/>
               </w:rPr>
-              <w:t>29</w:t>
+              <w:t>32</w:t>
             </w:r>
             <w:r>
               <w:rPr>
@@ -3517,7 +3879,7 @@
       <w:pPr>
         <w:pStyle w:val="Heading1"/>
       </w:pPr>
-      <w:bookmarkStart w:id="1" w:name="_Toc102645782"/>
+      <w:bookmarkStart w:id="1" w:name="_Toc102654920"/>
       <w:r>
         <w:t>Introducere</w:t>
       </w:r>
@@ -3527,7 +3889,7 @@
       <w:pPr>
         <w:pStyle w:val="Heading2"/>
       </w:pPr>
-      <w:bookmarkStart w:id="2" w:name="_Toc102645783"/>
+      <w:bookmarkStart w:id="2" w:name="_Toc102654921"/>
       <w:r>
         <w:t>I.1. Context</w:t>
       </w:r>
@@ -3923,7 +4285,7 @@
       <w:pPr>
         <w:pStyle w:val="Heading2"/>
       </w:pPr>
-      <w:bookmarkStart w:id="3" w:name="_Toc102645784"/>
+      <w:bookmarkStart w:id="3" w:name="_Toc102654922"/>
       <w:r>
         <w:t>I.2. Motiva</w:t>
       </w:r>
@@ -4397,7 +4759,7 @@
         <w:lastRenderedPageBreak/>
         <w:t xml:space="preserve"> </w:t>
       </w:r>
-      <w:bookmarkStart w:id="4" w:name="_Toc102645785"/>
+      <w:bookmarkStart w:id="4" w:name="_Toc102654923"/>
       <w:r>
         <w:t>Tehnologii utilizate în dezvoltarea aplicației</w:t>
       </w:r>
@@ -4411,7 +4773,7 @@
         <w:pStyle w:val="Heading2"/>
       </w:pPr>
       <w:bookmarkStart w:id="5" w:name="_II.1._Baza_de"/>
-      <w:bookmarkStart w:id="6" w:name="_Toc102645786"/>
+      <w:bookmarkStart w:id="6" w:name="_Toc102654924"/>
       <w:bookmarkEnd w:id="5"/>
       <w:r>
         <w:t>II.1. Baza de date</w:t>
@@ -4425,7 +4787,7 @@
       <w:pPr>
         <w:pStyle w:val="Heading3"/>
       </w:pPr>
-      <w:bookmarkStart w:id="7" w:name="_Toc102645787"/>
+      <w:bookmarkStart w:id="7" w:name="_Toc102654925"/>
       <w:r>
         <w:t xml:space="preserve">II.1.1. </w:t>
       </w:r>
@@ -4648,7 +5010,7 @@
       <w:pPr>
         <w:pStyle w:val="Heading3"/>
       </w:pPr>
-      <w:bookmarkStart w:id="8" w:name="_Toc102645788"/>
+      <w:bookmarkStart w:id="8" w:name="_Toc102654926"/>
       <w:r>
         <w:rPr>
           <w:lang w:val="en-US"/>
@@ -4892,7 +5254,7 @@
       <w:pPr>
         <w:pStyle w:val="Heading3"/>
       </w:pPr>
-      <w:bookmarkStart w:id="9" w:name="_Toc102645789"/>
+      <w:bookmarkStart w:id="9" w:name="_Toc102654927"/>
       <w:r>
         <w:t>II.1.3. Proprietățile ACID</w:t>
       </w:r>
@@ -5135,7 +5497,7 @@
       <w:pPr>
         <w:pStyle w:val="Heading2"/>
       </w:pPr>
-      <w:bookmarkStart w:id="10" w:name="_Toc102645790"/>
+      <w:bookmarkStart w:id="10" w:name="_Toc102654928"/>
       <w:r>
         <w:lastRenderedPageBreak/>
         <w:t>II.2. Model</w:t>
@@ -5170,7 +5532,7 @@
       <w:pPr>
         <w:pStyle w:val="Heading3"/>
       </w:pPr>
-      <w:bookmarkStart w:id="11" w:name="_Toc102645791"/>
+      <w:bookmarkStart w:id="11" w:name="_Toc102654929"/>
       <w:r>
         <w:t>II.2.1. Diagrama Entitate-Relație</w:t>
       </w:r>
@@ -5459,7 +5821,7 @@
       <w:pPr>
         <w:pStyle w:val="Heading3"/>
       </w:pPr>
-      <w:bookmarkStart w:id="12" w:name="_Toc102645792"/>
+      <w:bookmarkStart w:id="12" w:name="_Toc102654930"/>
       <w:r>
         <w:lastRenderedPageBreak/>
         <w:t>II.</w:t>
@@ -5623,7 +5985,7 @@
           <w:lang w:val="en-US"/>
         </w:rPr>
       </w:pPr>
-      <w:bookmarkStart w:id="13" w:name="_Toc102645793"/>
+      <w:bookmarkStart w:id="13" w:name="_Toc102654931"/>
       <w:r>
         <w:t>II.2.</w:t>
       </w:r>
@@ -9002,7 +9364,7 @@
       <w:pPr>
         <w:pStyle w:val="Heading3"/>
       </w:pPr>
-      <w:bookmarkStart w:id="14" w:name="_Toc102645794"/>
+      <w:bookmarkStart w:id="14" w:name="_Toc102654932"/>
       <w:r>
         <w:t xml:space="preserve">II.2.4 Descrierea </w:t>
       </w:r>
@@ -9362,7 +9724,7 @@
       <w:pPr>
         <w:pStyle w:val="Heading3"/>
       </w:pPr>
-      <w:bookmarkStart w:id="15" w:name="_Toc102645795"/>
+      <w:bookmarkStart w:id="15" w:name="_Toc102654933"/>
       <w:r>
         <w:t>II.2.5. Descrierea constrângerilor de integritate</w:t>
       </w:r>
@@ -10655,7 +11017,7 @@
       <w:pPr>
         <w:pStyle w:val="Heading3"/>
       </w:pPr>
-      <w:bookmarkStart w:id="16" w:name="_Toc102645796"/>
+      <w:bookmarkStart w:id="16" w:name="_Toc102654934"/>
       <w:r>
         <w:lastRenderedPageBreak/>
         <w:t>II.2.6. Schemele relaționale</w:t>
@@ -10878,7 +11240,7 @@
       <w:pPr>
         <w:pStyle w:val="Heading3"/>
       </w:pPr>
-      <w:bookmarkStart w:id="17" w:name="_Toc102645797"/>
+      <w:bookmarkStart w:id="17" w:name="_Toc102654935"/>
       <w:r>
         <w:t xml:space="preserve">II.2.7. Crearea tabelelor </w:t>
       </w:r>
@@ -11124,7 +11486,7 @@
       <w:pPr>
         <w:pStyle w:val="Heading2"/>
       </w:pPr>
-      <w:bookmarkStart w:id="18" w:name="_Toc102645798"/>
+      <w:bookmarkStart w:id="18" w:name="_Toc102654936"/>
       <w:r>
         <w:lastRenderedPageBreak/>
         <w:t>II.3.</w:t>
@@ -11139,7 +11501,7 @@
         <w:pStyle w:val="Heading3"/>
       </w:pPr>
       <w:bookmarkStart w:id="19" w:name="_II.3.1._Cererile_web"/>
-      <w:bookmarkStart w:id="20" w:name="_Toc102645799"/>
+      <w:bookmarkStart w:id="20" w:name="_Toc102654937"/>
       <w:bookmarkEnd w:id="19"/>
       <w:r>
         <w:t>II.</w:t>
@@ -11411,7 +11773,7 @@
       <w:pPr>
         <w:pStyle w:val="Heading2"/>
       </w:pPr>
-      <w:bookmarkStart w:id="21" w:name="_Toc102645800"/>
+      <w:bookmarkStart w:id="21" w:name="_Toc102654938"/>
       <w:r>
         <w:lastRenderedPageBreak/>
         <w:t>II.</w:t>
@@ -11436,7 +11798,7 @@
       <w:pPr>
         <w:pStyle w:val="Heading3"/>
       </w:pPr>
-      <w:bookmarkStart w:id="22" w:name="_Toc102645801"/>
+      <w:bookmarkStart w:id="22" w:name="_Toc102654939"/>
       <w:r>
         <w:t>II.</w:t>
       </w:r>
@@ -11537,7 +11899,7 @@
         <w:pStyle w:val="Heading3"/>
       </w:pPr>
       <w:bookmarkStart w:id="23" w:name="_II.4.2._Modelul_arhitectural"/>
-      <w:bookmarkStart w:id="24" w:name="_Toc102645802"/>
+      <w:bookmarkStart w:id="24" w:name="_Toc102654940"/>
       <w:bookmarkEnd w:id="23"/>
       <w:r>
         <w:t>II.</w:t>
@@ -11984,7 +12346,7 @@
         <w:pStyle w:val="Heading3"/>
       </w:pPr>
       <w:bookmarkStart w:id="25" w:name="_II.3.4.Metodologia_Code-_First"/>
-      <w:bookmarkStart w:id="26" w:name="_Toc102645803"/>
+      <w:bookmarkStart w:id="26" w:name="_Toc102654941"/>
       <w:bookmarkEnd w:id="25"/>
       <w:r>
         <w:lastRenderedPageBreak/>
@@ -12281,21 +12643,37 @@
           <w:rFonts w:ascii="Courier New" w:hAnsi="Courier New" w:cs="Courier New"/>
           <w:lang w:val="en-US"/>
         </w:rPr>
-        <w:t>": "Server=(localdb)\\mssqllocaldb;Database=licenta3;Trusted_Connection=True;MultipleActiveResultSets=true"</w:t>
-      </w:r>
-    </w:p>
-    <w:p>
-      <w:pPr>
+        <w:t>": "Server=(localdb)</w:t>
+      </w:r>
+      <w:proofErr w:type="gramStart"/>
+      <w:r>
         <w:rPr>
           <w:rFonts w:ascii="Courier New" w:hAnsi="Courier New" w:cs="Courier New"/>
           <w:lang w:val="en-US"/>
         </w:rPr>
-      </w:pPr>
+        <w:t>\\mssqllocaldb;Database</w:t>
+      </w:r>
+      <w:proofErr w:type="gramEnd"/>
       <w:r>
         <w:rPr>
           <w:rFonts w:ascii="Courier New" w:hAnsi="Courier New" w:cs="Courier New"/>
           <w:lang w:val="en-US"/>
         </w:rPr>
+        <w:t>=licenta3;Trusted_Connection=True;MultipleActiveResultSets=true"</w:t>
+      </w:r>
+    </w:p>
+    <w:p>
+      <w:pPr>
+        <w:rPr>
+          <w:rFonts w:ascii="Courier New" w:hAnsi="Courier New" w:cs="Courier New"/>
+          <w:lang w:val="en-US"/>
+        </w:rPr>
+      </w:pPr>
+      <w:r>
+        <w:rPr>
+          <w:rFonts w:ascii="Courier New" w:hAnsi="Courier New" w:cs="Courier New"/>
+          <w:lang w:val="en-US"/>
+        </w:rPr>
         <w:t xml:space="preserve">  }</w:t>
       </w:r>
     </w:p>
@@ -12321,7 +12699,7 @@
       <w:pPr>
         <w:pStyle w:val="Heading3"/>
       </w:pPr>
-      <w:bookmarkStart w:id="27" w:name="_Toc102645804"/>
+      <w:bookmarkStart w:id="27" w:name="_Toc102654942"/>
       <w:r>
         <w:t xml:space="preserve">II.4.4. </w:t>
       </w:r>
@@ -12710,7 +13088,7 @@
       <w:pPr>
         <w:pStyle w:val="Heading3"/>
       </w:pPr>
-      <w:bookmarkStart w:id="28" w:name="_Toc102645805"/>
+      <w:bookmarkStart w:id="28" w:name="_Toc102654943"/>
       <w:r>
         <w:t xml:space="preserve">II.4.5. Controlere </w:t>
       </w:r>
@@ -12919,7 +13297,7 @@
         <w:pStyle w:val="Heading3"/>
       </w:pPr>
       <w:bookmarkStart w:id="29" w:name="_II.4.6._DTO_-uri"/>
-      <w:bookmarkStart w:id="30" w:name="_Toc102645806"/>
+      <w:bookmarkStart w:id="30" w:name="_Toc102654944"/>
       <w:bookmarkEnd w:id="29"/>
       <w:r>
         <w:t>II.4.6. DTO-uri</w:t>
@@ -12993,7 +13371,7 @@
       <w:pPr>
         <w:pStyle w:val="Heading2"/>
       </w:pPr>
-      <w:bookmarkStart w:id="31" w:name="_Toc102645807"/>
+      <w:bookmarkStart w:id="31" w:name="_Toc102654945"/>
       <w:r>
         <w:t>II.</w:t>
       </w:r>
@@ -13009,7 +13387,7 @@
       <w:pPr>
         <w:pStyle w:val="Heading3"/>
       </w:pPr>
-      <w:bookmarkStart w:id="32" w:name="_Toc102645808"/>
+      <w:bookmarkStart w:id="32" w:name="_Toc102654946"/>
       <w:r>
         <w:t xml:space="preserve">II.5.1. JWT </w:t>
       </w:r>
@@ -13293,7 +13671,7 @@
         <w:pStyle w:val="Heading3"/>
       </w:pPr>
       <w:bookmarkStart w:id="33" w:name="_II.5.2._Algoritmul_de"/>
-      <w:bookmarkStart w:id="34" w:name="_Toc102645809"/>
+      <w:bookmarkStart w:id="34" w:name="_Toc102654947"/>
       <w:bookmarkEnd w:id="33"/>
       <w:r>
         <w:t>II.5.2. Algoritmul de criptare folosit - HmacSha256</w:t>
@@ -13640,7 +14018,7 @@
       <w:pPr>
         <w:pStyle w:val="Heading3"/>
       </w:pPr>
-      <w:bookmarkStart w:id="35" w:name="_Toc102645810"/>
+      <w:bookmarkStart w:id="35" w:name="_Toc102654948"/>
       <w:r>
         <w:t xml:space="preserve">II.5.3. Autentificarea </w:t>
       </w:r>
@@ -14436,62 +14814,56 @@
     <w:p>
       <w:pPr>
         <w:rPr>
-          <w:lang w:val="en-US"/>
-        </w:rPr>
-      </w:pPr>
-      <w:r>
-        <w:t xml:space="preserve">Apelarea </w:t>
-      </w:r>
-      <w:proofErr w:type="spellStart"/>
-      <w:r>
-        <w:t>propiu</w:t>
-      </w:r>
-      <w:proofErr w:type="spellEnd"/>
-      <w:r>
-        <w:t>-zisă a acestui serviciu are loc in controler-</w:t>
-      </w:r>
-      <w:proofErr w:type="spellStart"/>
-      <w:r>
-        <w:t>ul</w:t>
-      </w:r>
-      <w:proofErr w:type="spellEnd"/>
-      <w:r>
-        <w:t xml:space="preserve"> utilizatorului. Pe </w:t>
-      </w:r>
-      <w:proofErr w:type="spellStart"/>
-      <w:r>
-        <w:t>langa</w:t>
-      </w:r>
-      <w:proofErr w:type="spellEnd"/>
-      <w:r>
-        <w:t xml:space="preserve"> apelarea serviciului de autentificare, în cadrul acestui controler, am definit și metodele de creare/ înregistrare a unui utilizator, precum si o metodă de tip get ce </w:t>
-      </w:r>
-      <w:proofErr w:type="spellStart"/>
-      <w:r>
-        <w:t>intoarce</w:t>
-      </w:r>
-      <w:proofErr w:type="spellEnd"/>
-      <w:r>
-        <w:t xml:space="preserve"> toți utilizatorii </w:t>
-      </w:r>
-      <w:proofErr w:type="spellStart"/>
-      <w:r>
-        <w:t>aplicatiei</w:t>
-      </w:r>
-      <w:proofErr w:type="spellEnd"/>
-      <w:r>
-        <w:t xml:space="preserve">. Pentru ca </w:t>
-      </w:r>
-      <w:r>
-        <w:t xml:space="preserve">ultima metodă menționată să fie accesibilă doar unui utilizator autentificat cu rol de administrator, aceasta metoda este însoțită de atributul </w:t>
-      </w:r>
-      <w:r>
-        <w:rPr>
           <w:i/>
           <w:iCs/>
           <w:lang w:val="en-US"/>
         </w:rPr>
-        <w:t>[Authorize (Roles=”Admin”)]</w:t>
+      </w:pPr>
+      <w:r>
+        <w:t xml:space="preserve">Apelarea </w:t>
+      </w:r>
+      <w:proofErr w:type="spellStart"/>
+      <w:r>
+        <w:t>propiu</w:t>
+      </w:r>
+      <w:proofErr w:type="spellEnd"/>
+      <w:r>
+        <w:t>-zisă a acestui serviciu are loc in controler-</w:t>
+      </w:r>
+      <w:proofErr w:type="spellStart"/>
+      <w:r>
+        <w:t>ul</w:t>
+      </w:r>
+      <w:proofErr w:type="spellEnd"/>
+      <w:r>
+        <w:t xml:space="preserve"> utilizatorului. Pe </w:t>
+      </w:r>
+      <w:proofErr w:type="spellStart"/>
+      <w:r>
+        <w:t>langa</w:t>
+      </w:r>
+      <w:proofErr w:type="spellEnd"/>
+      <w:r>
+        <w:t xml:space="preserve"> apelarea serviciului de autentificare, în cadrul acestui controler, am definit și metodele de creare/ înregistrare a unui utilizator, precum si o metodă de tip get ce </w:t>
+      </w:r>
+      <w:proofErr w:type="spellStart"/>
+      <w:r>
+        <w:t>intoarce</w:t>
+      </w:r>
+      <w:proofErr w:type="spellEnd"/>
+      <w:r>
+        <w:t xml:space="preserve"> toți utilizatorii </w:t>
+      </w:r>
+      <w:proofErr w:type="spellStart"/>
+      <w:r>
+        <w:t>aplicatiei</w:t>
+      </w:r>
+      <w:proofErr w:type="spellEnd"/>
+      <w:r>
+        <w:t xml:space="preserve">. Pentru ca </w:t>
+      </w:r>
+      <w:r>
+        <w:t xml:space="preserve">ultima metodă menționată să fie accesibilă doar unui utilizator autentificat cu rol de administrator, aceasta metoda este însoțită de atributul </w:t>
       </w:r>
       <w:r>
         <w:rPr>
@@ -14499,7 +14871,78 @@
           <w:iCs/>
           <w:lang w:val="en-US"/>
         </w:rPr>
+        <w:t>[Authorize (Roles=”Admin”)]</w:t>
+      </w:r>
+      <w:r>
+        <w:rPr>
+          <w:i/>
+          <w:iCs/>
+          <w:lang w:val="en-US"/>
+        </w:rPr>
         <w:t>.</w:t>
+      </w:r>
+    </w:p>
+    <w:p>
+      <w:pPr>
+        <w:rPr>
+          <w:i/>
+          <w:iCs/>
+          <w:lang w:val="en-US"/>
+        </w:rPr>
+      </w:pPr>
+      <w:r>
+        <w:rPr>
+          <w:i/>
+          <w:iCs/>
+          <w:lang w:val="en-US"/>
+        </w:rPr>
+        <w:br w:type="page"/>
+      </w:r>
+    </w:p>
+    <w:p>
+      <w:pPr>
+        <w:pStyle w:val="Heading2"/>
+      </w:pPr>
+      <w:bookmarkStart w:id="36" w:name="_Toc102654949"/>
+      <w:r>
+        <w:lastRenderedPageBreak/>
+        <w:t>II.6. Algoritmi utilizați</w:t>
+      </w:r>
+      <w:bookmarkEnd w:id="36"/>
+      <w:r>
+        <w:t xml:space="preserve">  </w:t>
+      </w:r>
+    </w:p>
+    <w:p>
+      <w:pPr>
+        <w:pStyle w:val="Heading3"/>
+      </w:pPr>
+      <w:bookmarkStart w:id="37" w:name="_Toc102654950"/>
+      <w:r>
+        <w:t>II.6.1. Algoritm</w:t>
+      </w:r>
+      <w:r>
+        <w:t xml:space="preserve"> de</w:t>
+      </w:r>
+      <w:r>
+        <w:t xml:space="preserve"> generare rețetă pe baza unei liste de ingrediente</w:t>
+      </w:r>
+      <w:bookmarkEnd w:id="37"/>
+      <w:r>
+        <w:t xml:space="preserve"> </w:t>
+      </w:r>
+    </w:p>
+    <w:p>
+      <w:pPr>
+        <w:pStyle w:val="Heading3"/>
+      </w:pPr>
+      <w:bookmarkStart w:id="38" w:name="_Toc102654951"/>
+      <w:r>
+        <w:t>II.6.2.  Algoritm de sugerare a unei rețete bazat pe preferințele anterioare</w:t>
+      </w:r>
+      <w:bookmarkEnd w:id="38"/>
+      <w:r>
+        <w:t xml:space="preserve"> </w:t>
       </w:r>
     </w:p>
     <w:p>
@@ -14521,10 +14964,16 @@
       <w:pPr>
         <w:pStyle w:val="Heading2"/>
       </w:pPr>
-      <w:bookmarkStart w:id="36" w:name="_Toc102645811"/>
+      <w:bookmarkStart w:id="39" w:name="_Toc102654952"/>
       <w:r>
         <w:lastRenderedPageBreak/>
-        <w:t xml:space="preserve">II.6. </w:t>
+        <w:t>II.</w:t>
+      </w:r>
+      <w:r>
+        <w:t>7</w:t>
+      </w:r>
+      <w:r>
+        <w:t xml:space="preserve">. </w:t>
       </w:r>
       <w:proofErr w:type="spellStart"/>
       <w:r>
@@ -14534,7 +14983,7 @@
       <w:r>
         <w:t xml:space="preserve"> aplicației</w:t>
       </w:r>
-      <w:bookmarkEnd w:id="36"/>
+      <w:bookmarkEnd w:id="39"/>
       <w:r>
         <w:t xml:space="preserve"> </w:t>
       </w:r>
@@ -14543,9 +14992,17 @@
       <w:pPr>
         <w:pStyle w:val="Heading3"/>
       </w:pPr>
-      <w:r>
-        <w:t>II.6.1. Introducere</w:t>
-      </w:r>
+      <w:bookmarkStart w:id="40" w:name="_Toc102654953"/>
+      <w:r>
+        <w:t>II.</w:t>
+      </w:r>
+      <w:r>
+        <w:t>7</w:t>
+      </w:r>
+      <w:r>
+        <w:t>.1. Introducere</w:t>
+      </w:r>
+      <w:bookmarkEnd w:id="40"/>
     </w:p>
     <w:p/>
     <w:p>
@@ -14820,41 +15277,455 @@
     </w:p>
     <w:p>
       <w:r>
-        <w:t xml:space="preserve">Limbaje de baza </w:t>
-      </w:r>
-    </w:p>
-    <w:p>
-      <w:r>
-        <w:t xml:space="preserve">Limbaje derivate </w:t>
-      </w:r>
-    </w:p>
-    <w:p>
-      <w:r>
-        <w:t xml:space="preserve">Urm capitol – ce am folosit </w:t>
-      </w:r>
-      <w:proofErr w:type="spellStart"/>
-      <w:r>
-        <w:t>yo</w:t>
-      </w:r>
-      <w:proofErr w:type="spellEnd"/>
+        <w:t xml:space="preserve">La baza dezvoltării interfeței cu utilizatorul stau tehnologiile precum: HTML, CSS și </w:t>
+      </w:r>
+      <w:proofErr w:type="spellStart"/>
+      <w:r>
+        <w:t>JavaScript</w:t>
+      </w:r>
+      <w:proofErr w:type="spellEnd"/>
+      <w:r>
+        <w:t xml:space="preserve">. Acestea sunt folosite </w:t>
+      </w:r>
+      <w:r>
+        <w:t>atât</w:t>
+      </w:r>
+      <w:r>
+        <w:t xml:space="preserve"> pentru definirea elementelor statice ale site-ului (imagini, text), c</w:t>
+      </w:r>
+      <w:r>
+        <w:t>â</w:t>
+      </w:r>
+      <w:r>
+        <w:t xml:space="preserve">t </w:t>
+      </w:r>
+      <w:r>
+        <w:t>ș</w:t>
+      </w:r>
+      <w:r>
+        <w:t>i</w:t>
+      </w:r>
+      <w:r>
+        <w:t xml:space="preserve"> pentru</w:t>
+      </w:r>
       <w:r>
         <w:t xml:space="preserve"> </w:t>
       </w:r>
-    </w:p>
-    <w:p>
-      <w:pPr>
-        <w:rPr>
-          <w:highlight w:val="yellow"/>
-        </w:rPr>
-      </w:pPr>
-      <w:r>
-        <w:t xml:space="preserve">Pentru dezvoltarea interfeței cu care vor interacționa </w:t>
-      </w:r>
-      <w:r>
-        <w:rPr>
-          <w:highlight w:val="yellow"/>
-        </w:rPr>
+      <w:r>
+        <w:t>stilizarea sau</w:t>
+      </w:r>
+      <w:r>
+        <w:t xml:space="preserve"> </w:t>
+      </w:r>
+      <w:r>
+        <w:t>implementarea diverselor funcționalități care țin de navigarea prin aplicație</w:t>
+      </w:r>
+      <w:r>
+        <w:t xml:space="preserve">. </w:t>
+      </w:r>
+    </w:p>
+    <w:p>
+      <w:r>
+        <w:t xml:space="preserve">Tehnologiile menționate anterior sunt folosite pentru dezvoltarea diverselor </w:t>
+      </w:r>
+      <w:proofErr w:type="spellStart"/>
+      <w:r>
+        <w:t>framework</w:t>
+      </w:r>
+      <w:proofErr w:type="spellEnd"/>
+      <w:r>
+        <w:t xml:space="preserve">-uri. Printre cele mai utilizate </w:t>
+      </w:r>
+      <w:proofErr w:type="spellStart"/>
+      <w:r>
+        <w:t>framework</w:t>
+      </w:r>
+      <w:proofErr w:type="spellEnd"/>
+      <w:r>
+        <w:t xml:space="preserve">-uri se </w:t>
+      </w:r>
+      <w:r>
+        <w:t>numără</w:t>
+      </w:r>
+      <w:r>
+        <w:t xml:space="preserve">: Angular </w:t>
+      </w:r>
+      <w:r>
+        <w:t>ș</w:t>
+      </w:r>
+      <w:r>
+        <w:t xml:space="preserve">i </w:t>
+      </w:r>
+      <w:proofErr w:type="spellStart"/>
+      <w:r>
+        <w:t>React</w:t>
+      </w:r>
+      <w:proofErr w:type="spellEnd"/>
+      <w:r>
+        <w:t xml:space="preserve"> care folosesc la baza </w:t>
+      </w:r>
+      <w:proofErr w:type="spellStart"/>
+      <w:r>
+        <w:t>JavaScript</w:t>
+      </w:r>
+      <w:proofErr w:type="spellEnd"/>
+      <w:r>
+        <w:t xml:space="preserve">, </w:t>
+      </w:r>
+      <w:proofErr w:type="spellStart"/>
+      <w:r>
+        <w:t>Danjo</w:t>
+      </w:r>
+      <w:proofErr w:type="spellEnd"/>
+      <w:r>
+        <w:t xml:space="preserve"> care </w:t>
+      </w:r>
+      <w:proofErr w:type="spellStart"/>
+      <w:r>
+        <w:t>utilizeaza</w:t>
+      </w:r>
+      <w:proofErr w:type="spellEnd"/>
+      <w:r>
+        <w:t xml:space="preserve"> </w:t>
+      </w:r>
+      <w:proofErr w:type="spellStart"/>
+      <w:r>
+        <w:t>Python</w:t>
+      </w:r>
+      <w:proofErr w:type="spellEnd"/>
+      <w:r>
+        <w:t xml:space="preserve"> </w:t>
+      </w:r>
+      <w:r>
+        <w:t>ș</w:t>
+      </w:r>
+      <w:r>
+        <w:t xml:space="preserve">i Flutter care se </w:t>
+      </w:r>
+      <w:r>
+        <w:t>bazează</w:t>
+      </w:r>
+      <w:r>
+        <w:t xml:space="preserve"> pe o tehnologie numită </w:t>
+      </w:r>
+      <w:proofErr w:type="spellStart"/>
+      <w:r>
+        <w:t>Dart</w:t>
+      </w:r>
+      <w:proofErr w:type="spellEnd"/>
+      <w:r>
+        <w:t>.</w:t>
+      </w:r>
+    </w:p>
+    <w:p>
+      <w:r>
         <w:br w:type="page"/>
+      </w:r>
+    </w:p>
+    <w:p>
+      <w:pPr>
+        <w:pStyle w:val="Heading3"/>
+        <w:rPr>
+          <w:vertAlign w:val="superscript"/>
+        </w:rPr>
+      </w:pPr>
+      <w:r>
+        <w:lastRenderedPageBreak/>
+        <w:t>II.7.</w:t>
+      </w:r>
+      <w:r>
+        <w:t>2</w:t>
+      </w:r>
+      <w:r>
+        <w:t>. Compararea aplicațiilor web, hibrid și native</w:t>
+      </w:r>
+    </w:p>
+    <w:p/>
+    <w:p>
+      <w:r>
+        <w:t xml:space="preserve">Pentru dezvoltarea interfeței cu care vor interacționa utilizatorii, am ales sa folosesc </w:t>
+      </w:r>
+      <w:proofErr w:type="spellStart"/>
+      <w:r>
+        <w:t>framework-ul</w:t>
+      </w:r>
+      <w:proofErr w:type="spellEnd"/>
+      <w:r>
+        <w:t xml:space="preserve"> </w:t>
+      </w:r>
+      <w:r>
+        <w:rPr>
+          <w:b/>
+          <w:bCs/>
+        </w:rPr>
+        <w:t>Ionic</w:t>
+      </w:r>
+      <w:r>
+        <w:t xml:space="preserve">. Cu ajutorul acestui </w:t>
+      </w:r>
+      <w:proofErr w:type="spellStart"/>
+      <w:r>
+        <w:t>framework</w:t>
+      </w:r>
+      <w:proofErr w:type="spellEnd"/>
+      <w:r>
+        <w:t xml:space="preserve"> se pot dezvolta aplicații de tip hibrid, de aceea am considerat utilă </w:t>
+      </w:r>
+      <w:proofErr w:type="spellStart"/>
+      <w:r>
+        <w:t>ințelegerea</w:t>
+      </w:r>
+      <w:proofErr w:type="spellEnd"/>
+      <w:r>
+        <w:t xml:space="preserve"> </w:t>
+      </w:r>
+      <w:proofErr w:type="spellStart"/>
+      <w:r>
+        <w:t>diferentelor</w:t>
+      </w:r>
+      <w:proofErr w:type="spellEnd"/>
+      <w:r>
+        <w:t xml:space="preserve"> dintre principalele concepte ce sunt abordate in realizarea aplicațiilor.</w:t>
+      </w:r>
+    </w:p>
+    <w:p>
+      <w:r>
+        <w:t xml:space="preserve"> Conceptul unei aplicații hibrid este unul simplu, dar eficient. Întreaga aplicație este scrisă folosind tehnologii web rezultatul fiind  un proiect pur web. Acest proiect web este prezentat utilizatorului într-un web </w:t>
+      </w:r>
+      <w:proofErr w:type="spellStart"/>
+      <w:r>
+        <w:t>view</w:t>
+      </w:r>
+      <w:proofErr w:type="spellEnd"/>
+      <w:r>
+        <w:t xml:space="preserve">. Acest lucru înseamnă că folosind uneltele oferite de producător, proiectul web este compilat și transformat în tehnologiile de bază, pentru a asigura compatibilitate și eficiența maximă, iar mai apoi este împachetat într-o aplicație în care se creează un server web izolat și local. În aceeași aplicație este creat și prezentat un web </w:t>
+      </w:r>
+      <w:proofErr w:type="spellStart"/>
+      <w:r>
+        <w:t>view</w:t>
+      </w:r>
+      <w:proofErr w:type="spellEnd"/>
+      <w:r>
+        <w:t xml:space="preserve"> (nucleul unui browser obișnuit, un browser fără controale sau posibilitate de control direct) care reprezintă adevărata „aplicație”, și  anume proiectul web menționat anterior.</w:t>
+      </w:r>
+    </w:p>
+    <w:p>
+      <w:r>
+        <w:t>În figura de mai jos se poate observa comparația unei aplicații de tip hibrid cu o aplicație nativă și una pur web.</w:t>
+      </w:r>
+    </w:p>
+    <w:p>
+      <w:pPr>
+        <w:jc w:val="left"/>
+        <w:rPr>
+          <w:rFonts w:cs="Times New Roman"/>
+        </w:rPr>
+      </w:pPr>
+      <w:r>
+        <w:rPr>
+          <w:rFonts w:cs="Times New Roman"/>
+          <w:noProof/>
+          <w:lang w:val="en-US"/>
+        </w:rPr>
+        <w:drawing>
+          <wp:anchor distT="0" distB="0" distL="114300" distR="114300" simplePos="0" relativeHeight="251678720" behindDoc="0" locked="0" layoutInCell="1" allowOverlap="1" wp14:anchorId="2CD08FA7" wp14:editId="5823C5B8">
+            <wp:simplePos x="0" y="0"/>
+            <wp:positionH relativeFrom="margin">
+              <wp:align>left</wp:align>
+            </wp:positionH>
+            <wp:positionV relativeFrom="paragraph">
+              <wp:posOffset>270510</wp:posOffset>
+            </wp:positionV>
+            <wp:extent cx="5722620" cy="2974340"/>
+            <wp:effectExtent l="0" t="0" r="0" b="0"/>
+            <wp:wrapTopAndBottom/>
+            <wp:docPr id="33" name="Picture 33" descr="C:\Users\Enache\Desktop\1_hdwWntqxD-qOL8vf87DmAQ.png"/>
+            <wp:cNvGraphicFramePr>
+              <a:graphicFrameLocks xmlns:a="http://schemas.openxmlformats.org/drawingml/2006/main" noChangeAspect="1"/>
+            </wp:cNvGraphicFramePr>
+            <a:graphic xmlns:a="http://schemas.openxmlformats.org/drawingml/2006/main">
+              <a:graphicData uri="http://schemas.openxmlformats.org/drawingml/2006/picture">
+                <pic:pic xmlns:pic="http://schemas.openxmlformats.org/drawingml/2006/picture">
+                  <pic:nvPicPr>
+                    <pic:cNvPr id="0" name="Picture 4" descr="C:\Users\Enache\Desktop\1_hdwWntqxD-qOL8vf87DmAQ.png"/>
+                    <pic:cNvPicPr>
+                      <a:picLocks noChangeAspect="1" noChangeArrowheads="1"/>
+                    </pic:cNvPicPr>
+                  </pic:nvPicPr>
+                  <pic:blipFill>
+                    <a:blip r:embed="rId18">
+                      <a:extLst>
+                        <a:ext uri="{28A0092B-C50C-407E-A947-70E740481C1C}">
+                          <a14:useLocalDpi xmlns:a14="http://schemas.microsoft.com/office/drawing/2010/main" val="0"/>
+                        </a:ext>
+                      </a:extLst>
+                    </a:blip>
+                    <a:srcRect/>
+                    <a:stretch>
+                      <a:fillRect/>
+                    </a:stretch>
+                  </pic:blipFill>
+                  <pic:spPr bwMode="auto">
+                    <a:xfrm>
+                      <a:off x="0" y="0"/>
+                      <a:ext cx="5722620" cy="2974340"/>
+                    </a:xfrm>
+                    <a:prstGeom prst="rect">
+                      <a:avLst/>
+                    </a:prstGeom>
+                    <a:noFill/>
+                    <a:ln>
+                      <a:noFill/>
+                    </a:ln>
+                  </pic:spPr>
+                </pic:pic>
+              </a:graphicData>
+            </a:graphic>
+            <wp14:sizeRelH relativeFrom="page">
+              <wp14:pctWidth>0</wp14:pctWidth>
+            </wp14:sizeRelH>
+            <wp14:sizeRelV relativeFrom="page">
+              <wp14:pctHeight>0</wp14:pctHeight>
+            </wp14:sizeRelV>
+          </wp:anchor>
+        </w:drawing>
+      </w:r>
+    </w:p>
+    <w:p>
+      <w:pPr>
+        <w:rPr>
+          <w:lang w:val="en-US"/>
+        </w:rPr>
+      </w:pPr>
+      <w:r>
+        <w:t>Figura 2.4.  Compararea mai multor tipuri de aplicații</w:t>
+      </w:r>
+      <w:r>
+        <w:rPr>
+          <w:vertAlign w:val="superscript"/>
+        </w:rPr>
+        <w:t>[</w:t>
+      </w:r>
+      <w:r>
+        <w:rPr>
+          <w:rStyle w:val="EndnoteReference"/>
+        </w:rPr>
+        <w:endnoteReference w:id="14"/>
+      </w:r>
+      <w:r>
+        <w:rPr>
+          <w:vertAlign w:val="superscript"/>
+          <w:lang w:val="en-US"/>
+        </w:rPr>
+        <w:t>]</w:t>
+      </w:r>
+    </w:p>
+    <w:p/>
+    <w:p>
+      <w:r>
+        <w:t xml:space="preserve">Din punctul meu de vedere, printre principalele avantaje ale utilizării acestui </w:t>
+      </w:r>
+      <w:proofErr w:type="spellStart"/>
+      <w:r>
+        <w:t>framework</w:t>
+      </w:r>
+      <w:proofErr w:type="spellEnd"/>
+      <w:r>
+        <w:t xml:space="preserve"> se numără viteza de dezvoltare a aplicației, întrucât se poate scrie o singură dată cod, iar mai apoi aplicația poate fi folosita în mai multe medii (web, Android, IOS),  oferirea de suport </w:t>
+      </w:r>
+      <w:r>
+        <w:lastRenderedPageBreak/>
+        <w:t>pentru un număr forte mare de componente ce sunt utilizate, de regulă, în aplicațiile de mobil native, animații interesante si un design simplu, frumos și modern.</w:t>
+      </w:r>
+    </w:p>
+    <w:p>
+      <w:r>
+        <w:t>Pe lângă avantajele anterior  menționate, în poza de mai jos sunt prezentate în detaliu atât punctele forte, cât și cele mai slabe ale fiecărui tip de aplicație.</w:t>
+      </w:r>
+    </w:p>
+    <w:p>
+      <w:r>
+        <w:rPr>
+          <w:noProof/>
+        </w:rPr>
+        <w:drawing>
+          <wp:inline distT="0" distB="0" distL="0" distR="0" wp14:anchorId="6F650BB1" wp14:editId="127E7C11">
+            <wp:extent cx="5173511" cy="2628900"/>
+            <wp:effectExtent l="0" t="0" r="8255" b="0"/>
+            <wp:docPr id="6" name="Picture 6" descr="Web App vs Native App vs Hybrid App - Appy Pie"/>
+            <wp:cNvGraphicFramePr>
+              <a:graphicFrameLocks xmlns:a="http://schemas.openxmlformats.org/drawingml/2006/main" noChangeAspect="1"/>
+            </wp:cNvGraphicFramePr>
+            <a:graphic xmlns:a="http://schemas.openxmlformats.org/drawingml/2006/main">
+              <a:graphicData uri="http://schemas.openxmlformats.org/drawingml/2006/picture">
+                <pic:pic xmlns:pic="http://schemas.openxmlformats.org/drawingml/2006/picture">
+                  <pic:nvPicPr>
+                    <pic:cNvPr id="0" name="Picture 1" descr="Web App vs Native App vs Hybrid App - Appy Pie"/>
+                    <pic:cNvPicPr>
+                      <a:picLocks noChangeAspect="1" noChangeArrowheads="1"/>
+                    </pic:cNvPicPr>
+                  </pic:nvPicPr>
+                  <pic:blipFill>
+                    <a:blip r:embed="rId19" cstate="print">
+                      <a:extLst>
+                        <a:ext uri="{28A0092B-C50C-407E-A947-70E740481C1C}">
+                          <a14:useLocalDpi xmlns:a14="http://schemas.microsoft.com/office/drawing/2010/main" val="0"/>
+                        </a:ext>
+                      </a:extLst>
+                    </a:blip>
+                    <a:srcRect/>
+                    <a:stretch>
+                      <a:fillRect/>
+                    </a:stretch>
+                  </pic:blipFill>
+                  <pic:spPr bwMode="auto">
+                    <a:xfrm>
+                      <a:off x="0" y="0"/>
+                      <a:ext cx="5181696" cy="2633059"/>
+                    </a:xfrm>
+                    <a:prstGeom prst="rect">
+                      <a:avLst/>
+                    </a:prstGeom>
+                    <a:noFill/>
+                    <a:ln>
+                      <a:noFill/>
+                    </a:ln>
+                  </pic:spPr>
+                </pic:pic>
+              </a:graphicData>
+            </a:graphic>
+          </wp:inline>
+        </w:drawing>
+      </w:r>
+    </w:p>
+    <w:p>
+      <w:pPr>
+        <w:rPr>
+          <w:vertAlign w:val="superscript"/>
+          <w:lang w:val="en-US"/>
+        </w:rPr>
+      </w:pPr>
+      <w:r>
+        <w:t>Figura 2.5.   Compararea mai multor tipuri de aplicații (Avantaje și dezavantaje)</w:t>
+      </w:r>
+      <w:r>
+        <w:rPr>
+          <w:vertAlign w:val="superscript"/>
+        </w:rPr>
+        <w:t>[</w:t>
+      </w:r>
+      <w:r>
+        <w:rPr>
+          <w:rStyle w:val="EndnoteReference"/>
+        </w:rPr>
+        <w:endnoteReference w:id="15"/>
+      </w:r>
+      <w:r>
+        <w:rPr>
+          <w:vertAlign w:val="superscript"/>
+          <w:lang w:val="en-US"/>
+        </w:rPr>
+        <w:t>]</w:t>
       </w:r>
     </w:p>
     <w:p>
@@ -14865,6 +15736,1578 @@
         </w:rPr>
       </w:pPr>
     </w:p>
+    <w:p/>
+    <w:p>
+      <w:r>
+        <w:br w:type="page"/>
+      </w:r>
+    </w:p>
+    <w:p>
+      <w:pPr>
+        <w:pStyle w:val="Heading3"/>
+      </w:pPr>
+      <w:bookmarkStart w:id="41" w:name="_Toc102654954"/>
+      <w:r>
+        <w:lastRenderedPageBreak/>
+        <w:t>II.</w:t>
+      </w:r>
+      <w:r>
+        <w:t>7</w:t>
+      </w:r>
+      <w:r>
+        <w:t>.</w:t>
+      </w:r>
+      <w:r>
+        <w:t>3</w:t>
+      </w:r>
+      <w:r>
+        <w:t xml:space="preserve">. </w:t>
+      </w:r>
+      <w:r>
+        <w:t>Framework-</w:t>
+      </w:r>
+      <w:proofErr w:type="spellStart"/>
+      <w:r>
+        <w:t>ul</w:t>
+      </w:r>
+      <w:proofErr w:type="spellEnd"/>
+      <w:r>
+        <w:t xml:space="preserve"> Ionic</w:t>
+      </w:r>
+      <w:bookmarkEnd w:id="41"/>
+      <w:r>
+        <w:t xml:space="preserve"> </w:t>
+      </w:r>
+    </w:p>
+    <w:p/>
+    <w:p>
+      <w:r>
+        <w:t xml:space="preserve">Acesta este un </w:t>
+      </w:r>
+      <w:proofErr w:type="spellStart"/>
+      <w:r>
+        <w:t>framework</w:t>
+      </w:r>
+      <w:proofErr w:type="spellEnd"/>
+      <w:r>
+        <w:t xml:space="preserve"> de dezvoltare conceput pentru construirea de </w:t>
+      </w:r>
+      <w:proofErr w:type="spellStart"/>
+      <w:r>
+        <w:t>aplicatiii</w:t>
+      </w:r>
+      <w:proofErr w:type="spellEnd"/>
+      <w:r>
+        <w:t xml:space="preserve"> de mobil hibride ce au la bază HTML5. Aceste </w:t>
+      </w:r>
+      <w:proofErr w:type="spellStart"/>
+      <w:r>
+        <w:t>aplicatii</w:t>
+      </w:r>
+      <w:proofErr w:type="spellEnd"/>
+      <w:r>
+        <w:t xml:space="preserve"> hibride </w:t>
+      </w:r>
+      <w:proofErr w:type="spellStart"/>
+      <w:r>
+        <w:t>reprezinta</w:t>
+      </w:r>
+      <w:proofErr w:type="spellEnd"/>
+      <w:r>
+        <w:t xml:space="preserve"> site-uri web de dimensiuni mici care</w:t>
+      </w:r>
+      <w:r>
+        <w:t xml:space="preserve"> rulează </w:t>
+      </w:r>
+      <w:proofErr w:type="spellStart"/>
+      <w:r>
+        <w:t>intr</w:t>
+      </w:r>
+      <w:proofErr w:type="spellEnd"/>
+      <w:r>
+        <w:t xml:space="preserve">-un </w:t>
+      </w:r>
+      <w:proofErr w:type="spellStart"/>
+      <w:r>
+        <w:t>shell</w:t>
+      </w:r>
+      <w:proofErr w:type="spellEnd"/>
+      <w:r>
+        <w:t xml:space="preserve"> al </w:t>
+      </w:r>
+      <w:proofErr w:type="spellStart"/>
+      <w:r>
+        <w:t>browserului</w:t>
+      </w:r>
+      <w:proofErr w:type="spellEnd"/>
+      <w:r>
+        <w:t xml:space="preserve"> in cadrul unei </w:t>
+      </w:r>
+      <w:proofErr w:type="spellStart"/>
+      <w:r>
+        <w:t>aplicatii</w:t>
+      </w:r>
+      <w:proofErr w:type="spellEnd"/>
+      <w:r>
+        <w:t xml:space="preserve"> care are</w:t>
+      </w:r>
+      <w:r>
+        <w:t xml:space="preserve"> acces la nivelul platformei native</w:t>
+      </w:r>
+      <w:r>
+        <w:t>.</w:t>
+      </w:r>
+      <w:r>
+        <w:rPr>
+          <w:vertAlign w:val="superscript"/>
+        </w:rPr>
+        <w:t xml:space="preserve"> </w:t>
+      </w:r>
+      <w:r>
+        <w:rPr>
+          <w:vertAlign w:val="superscript"/>
+        </w:rPr>
+        <w:t>[</w:t>
+      </w:r>
+      <w:r>
+        <w:rPr>
+          <w:vertAlign w:val="superscript"/>
+        </w:rPr>
+        <w:t xml:space="preserve"> </w:t>
+      </w:r>
+      <w:r>
+        <w:rPr>
+          <w:rStyle w:val="EndnoteReference"/>
+        </w:rPr>
+        <w:endnoteReference w:id="16"/>
+      </w:r>
+      <w:r>
+        <w:rPr>
+          <w:vertAlign w:val="superscript"/>
+        </w:rPr>
+        <w:t>]</w:t>
+      </w:r>
+      <w:r>
+        <w:rPr>
+          <w:vertAlign w:val="superscript"/>
+        </w:rPr>
+        <w:t xml:space="preserve">  </w:t>
+      </w:r>
+      <w:r>
+        <w:t>Într-o maniera asemănătoare tehnologiei Java, acesta promovează motto-</w:t>
+      </w:r>
+      <w:proofErr w:type="spellStart"/>
+      <w:r>
+        <w:t>ul</w:t>
+      </w:r>
+      <w:proofErr w:type="spellEnd"/>
+      <w:r>
+        <w:t xml:space="preserve">  „Scrie o data, rulează peste tot”.</w:t>
+      </w:r>
+    </w:p>
+    <w:p>
+      <w:r>
+        <w:t xml:space="preserve">În comparație cu un </w:t>
+      </w:r>
+      <w:proofErr w:type="spellStart"/>
+      <w:r>
+        <w:t>framework</w:t>
+      </w:r>
+      <w:proofErr w:type="spellEnd"/>
+      <w:r>
+        <w:t xml:space="preserve"> </w:t>
+      </w:r>
+      <w:proofErr w:type="spellStart"/>
+      <w:r>
+        <w:t>responsive</w:t>
+      </w:r>
+      <w:proofErr w:type="spellEnd"/>
+      <w:r>
+        <w:t xml:space="preserve">, Ionic aduce elemente de interfață mobila care se pot </w:t>
+      </w:r>
+      <w:r>
+        <w:t>obține</w:t>
+      </w:r>
+      <w:r>
+        <w:t xml:space="preserve"> cu un SDK</w:t>
+      </w:r>
+      <w:r>
+        <w:t xml:space="preserve"> </w:t>
+      </w:r>
+      <w:r>
+        <w:t>(</w:t>
+      </w:r>
+      <w:r>
+        <w:t xml:space="preserve">Software </w:t>
+      </w:r>
+      <w:proofErr w:type="spellStart"/>
+      <w:r>
+        <w:t>development</w:t>
+      </w:r>
+      <w:proofErr w:type="spellEnd"/>
+      <w:r>
+        <w:t xml:space="preserve"> kit</w:t>
+      </w:r>
+      <w:r>
+        <w:t>, i.e. un set de instrumente furnizat de producătorul unei platforme, sistem de operare sau limbaj de programare</w:t>
+      </w:r>
+      <w:r>
+        <w:t xml:space="preserve"> </w:t>
+      </w:r>
+      <w:r>
+        <w:rPr>
+          <w:vertAlign w:val="superscript"/>
+        </w:rPr>
+        <w:t>[</w:t>
+      </w:r>
+      <w:r>
+        <w:rPr>
+          <w:rStyle w:val="EndnoteReference"/>
+        </w:rPr>
+        <w:endnoteReference w:id="17"/>
+      </w:r>
+      <w:r>
+        <w:rPr>
+          <w:vertAlign w:val="superscript"/>
+          <w:lang w:val="en-US"/>
+        </w:rPr>
+        <w:t>]</w:t>
+      </w:r>
+      <w:r>
+        <w:t>)</w:t>
+      </w:r>
+      <w:r>
+        <w:t xml:space="preserve"> nativ pe IOS sau Android, dar care p</w:t>
+      </w:r>
+      <w:r>
+        <w:t>â</w:t>
+      </w:r>
+      <w:r>
+        <w:t>n</w:t>
+      </w:r>
+      <w:r>
+        <w:t>ă</w:t>
+      </w:r>
+      <w:r>
+        <w:t xml:space="preserve"> la </w:t>
+      </w:r>
+      <w:r>
+        <w:t>apariția</w:t>
+      </w:r>
+      <w:r>
+        <w:t xml:space="preserve"> lui</w:t>
+      </w:r>
+      <w:r>
+        <w:t xml:space="preserve"> (</w:t>
+      </w:r>
+      <w:r>
+        <w:t xml:space="preserve">prima </w:t>
+      </w:r>
+      <w:r>
+        <w:t>versiune- 201</w:t>
+      </w:r>
+      <w:r>
+        <w:t>3</w:t>
+      </w:r>
+      <w:r>
+        <w:t xml:space="preserve"> </w:t>
+      </w:r>
+      <w:r>
+        <w:rPr>
+          <w:vertAlign w:val="superscript"/>
+        </w:rPr>
+        <w:t>[</w:t>
+      </w:r>
+      <w:r>
+        <w:rPr>
+          <w:rStyle w:val="EndnoteReference"/>
+        </w:rPr>
+        <w:endnoteReference w:id="18"/>
+      </w:r>
+      <w:r>
+        <w:rPr>
+          <w:vertAlign w:val="superscript"/>
+        </w:rPr>
+        <w:t>]</w:t>
+      </w:r>
+      <w:r>
+        <w:t xml:space="preserve">) </w:t>
+      </w:r>
+      <w:r>
+        <w:t xml:space="preserve"> nu existau cu </w:t>
+      </w:r>
+      <w:r>
+        <w:t>adevărat</w:t>
+      </w:r>
+      <w:r>
+        <w:t xml:space="preserve">. </w:t>
+      </w:r>
+    </w:p>
+    <w:p>
+      <w:r>
+        <w:t>Deoarece</w:t>
+      </w:r>
+      <w:r>
+        <w:t xml:space="preserve"> Ionic este un </w:t>
+      </w:r>
+      <w:proofErr w:type="spellStart"/>
+      <w:r>
+        <w:t>framework</w:t>
+      </w:r>
+      <w:proofErr w:type="spellEnd"/>
+      <w:r>
+        <w:t xml:space="preserve"> HTML5, acesta are nevoie de un </w:t>
+      </w:r>
+      <w:proofErr w:type="spellStart"/>
+      <w:r>
+        <w:t>wrapper</w:t>
+      </w:r>
+      <w:proofErr w:type="spellEnd"/>
+      <w:r>
+        <w:t xml:space="preserve"> nativ precum </w:t>
+      </w:r>
+      <w:proofErr w:type="spellStart"/>
+      <w:r>
+        <w:t>Cordova</w:t>
+      </w:r>
+      <w:proofErr w:type="spellEnd"/>
+      <w:r>
+        <w:t xml:space="preserve"> sau </w:t>
+      </w:r>
+      <w:proofErr w:type="spellStart"/>
+      <w:r>
+        <w:t>PhoneGap</w:t>
+      </w:r>
+      <w:proofErr w:type="spellEnd"/>
+      <w:r>
+        <w:t xml:space="preserve"> pentru a rula precum o aplicație nativă.</w:t>
+      </w:r>
+    </w:p>
+    <w:p>
+      <w:r>
+        <w:t>Întrucât</w:t>
+      </w:r>
+      <w:r>
+        <w:t xml:space="preserve"> Ionic are ca fundație o pagina web ce rulează </w:t>
+      </w:r>
+      <w:r>
+        <w:t>î</w:t>
+      </w:r>
+      <w:r>
+        <w:t xml:space="preserve">ntr-un </w:t>
+      </w:r>
+      <w:proofErr w:type="spellStart"/>
+      <w:r>
+        <w:t>shell</w:t>
+      </w:r>
+      <w:proofErr w:type="spellEnd"/>
+      <w:r>
+        <w:t xml:space="preserve"> nativ de aplicație mobilă, se pot folosi oricare dintre tehnologiile de bază </w:t>
+      </w:r>
+      <w:r>
+        <w:t>utilizate</w:t>
+      </w:r>
+      <w:r>
+        <w:t xml:space="preserve"> în dezvoltarea site-urilor web consacrate precum</w:t>
+      </w:r>
+      <w:r>
+        <w:rPr>
+          <w:lang w:val="en-US"/>
+        </w:rPr>
+        <w:t>:</w:t>
+      </w:r>
+      <w:r>
+        <w:t xml:space="preserve"> HTML, CSS sau </w:t>
+      </w:r>
+      <w:proofErr w:type="spellStart"/>
+      <w:r>
+        <w:t>JavaScript</w:t>
+      </w:r>
+      <w:proofErr w:type="spellEnd"/>
+      <w:r>
+        <w:t xml:space="preserve">, precum si </w:t>
+      </w:r>
+      <w:proofErr w:type="spellStart"/>
+      <w:r>
+        <w:t>AngularJS</w:t>
+      </w:r>
+      <w:proofErr w:type="spellEnd"/>
+      <w:r>
+        <w:t>.</w:t>
+      </w:r>
+      <w:r>
+        <w:t xml:space="preserve"> </w:t>
+      </w:r>
+      <w:r>
+        <w:t>S</w:t>
+      </w:r>
+      <w:r>
+        <w:t>ingur diferen</w:t>
+      </w:r>
+      <w:r>
+        <w:t>ț</w:t>
+      </w:r>
+      <w:r>
+        <w:t>ă</w:t>
+      </w:r>
+      <w:r>
+        <w:t xml:space="preserve"> fundamentală între un site web si o aplicație Ionic </w:t>
+      </w:r>
+      <w:r>
+        <w:t xml:space="preserve">fiind reprezentata de faptul ca link-urile sunt </w:t>
+      </w:r>
+      <w:r>
+        <w:t>înlocuite</w:t>
+      </w:r>
+      <w:r>
+        <w:t xml:space="preserve"> de o </w:t>
+      </w:r>
+      <w:r>
+        <w:t>experiența</w:t>
+      </w:r>
+      <w:r>
+        <w:t xml:space="preserve"> </w:t>
+      </w:r>
+      <w:r>
+        <w:t>de navigare similară unei aplicații mobile de sine stătătoare.</w:t>
+      </w:r>
+      <w:r>
+        <w:t xml:space="preserve"> </w:t>
+      </w:r>
+    </w:p>
+    <w:p>
+      <w:r>
+        <w:t xml:space="preserve">In ceea ce </w:t>
+      </w:r>
+      <w:r>
+        <w:t>privește</w:t>
+      </w:r>
+      <w:r>
+        <w:t xml:space="preserve"> A</w:t>
+      </w:r>
+      <w:r>
+        <w:t>PI</w:t>
+      </w:r>
+      <w:r>
+        <w:t xml:space="preserve">-urile, Ionic </w:t>
+      </w:r>
+      <w:r>
+        <w:t>folos</w:t>
+      </w:r>
+      <w:r>
+        <w:t>ește</w:t>
+      </w:r>
+      <w:r>
+        <w:t xml:space="preserve"> </w:t>
+      </w:r>
+      <w:r>
+        <w:t xml:space="preserve">API-uri web moderne, cum ar fi </w:t>
+      </w:r>
+      <w:proofErr w:type="spellStart"/>
+      <w:r>
+        <w:t>Shadow</w:t>
+      </w:r>
+      <w:proofErr w:type="spellEnd"/>
+      <w:r>
+        <w:t xml:space="preserve"> DOM. </w:t>
+      </w:r>
+      <w:r>
+        <w:t>Astfel</w:t>
+      </w:r>
+      <w:r>
+        <w:t xml:space="preserve">, componentele Ionic au un API stabil și nu </w:t>
+      </w:r>
+      <w:r>
+        <w:t xml:space="preserve">depind de un </w:t>
+      </w:r>
+      <w:r>
+        <w:t>singur furnizor de platformă.</w:t>
+      </w:r>
+    </w:p>
+    <w:p>
+      <w:r>
+        <w:t>Începând</w:t>
+      </w:r>
+      <w:r>
+        <w:t xml:space="preserve"> cu versiunea 4 de Ionic, acest </w:t>
+      </w:r>
+      <w:proofErr w:type="spellStart"/>
+      <w:r>
+        <w:t>framework</w:t>
+      </w:r>
+      <w:proofErr w:type="spellEnd"/>
+      <w:r>
+        <w:t xml:space="preserve"> a fost </w:t>
+      </w:r>
+      <w:r>
+        <w:t>îmbunătățit</w:t>
+      </w:r>
+      <w:r>
+        <w:t xml:space="preserve"> și </w:t>
+      </w:r>
+      <w:r>
+        <w:t>făcut</w:t>
+      </w:r>
+      <w:r>
+        <w:t xml:space="preserve"> s</w:t>
+      </w:r>
+      <w:r>
+        <w:t>ă</w:t>
+      </w:r>
+      <w:r>
+        <w:t xml:space="preserve"> fu</w:t>
+      </w:r>
+      <w:r>
+        <w:t>ncționeze</w:t>
+      </w:r>
+      <w:r>
+        <w:t xml:space="preserve"> ca o </w:t>
+      </w:r>
+      <w:r>
+        <w:t xml:space="preserve">bibliotecă de componente web în cadrul căreia au fost integrate cele mai noi </w:t>
+      </w:r>
+      <w:proofErr w:type="spellStart"/>
+      <w:r>
+        <w:t>framework</w:t>
+      </w:r>
+      <w:proofErr w:type="spellEnd"/>
+      <w:r>
+        <w:t xml:space="preserve">-uri de </w:t>
+      </w:r>
+      <w:proofErr w:type="spellStart"/>
+      <w:r>
+        <w:t>JavaScript</w:t>
+      </w:r>
+      <w:proofErr w:type="spellEnd"/>
+      <w:r>
+        <w:t xml:space="preserve"> precum</w:t>
+      </w:r>
+      <w:r>
+        <w:rPr>
+          <w:lang w:val="en-US"/>
+        </w:rPr>
+        <w:t>:</w:t>
+      </w:r>
+      <w:r>
+        <w:t xml:space="preserve"> Angular, </w:t>
+      </w:r>
+      <w:proofErr w:type="spellStart"/>
+      <w:r>
+        <w:t>React</w:t>
+      </w:r>
+      <w:proofErr w:type="spellEnd"/>
+      <w:r>
+        <w:t xml:space="preserve"> sau </w:t>
+      </w:r>
+      <w:proofErr w:type="spellStart"/>
+      <w:r>
+        <w:t>Vue</w:t>
+      </w:r>
+      <w:proofErr w:type="spellEnd"/>
+      <w:r>
+        <w:t xml:space="preserve">. In cadrul aplicației mele am ales să utilizez integrarea Ionic-ului cu </w:t>
+      </w:r>
+      <w:r>
+        <w:rPr>
+          <w:highlight w:val="yellow"/>
+        </w:rPr>
+        <w:t>Angular</w:t>
+      </w:r>
+      <w:r>
+        <w:t xml:space="preserve">. </w:t>
+      </w:r>
+    </w:p>
+    <w:p>
+      <w:pPr>
+        <w:rPr>
+          <w:vertAlign w:val="superscript"/>
+        </w:rPr>
+      </w:pPr>
+      <w:r>
+        <w:t>L</w:t>
+      </w:r>
+      <w:r>
+        <w:t>inia de comandă</w:t>
+      </w:r>
+      <w:r>
+        <w:t xml:space="preserve"> a </w:t>
+      </w:r>
+      <w:r>
+        <w:t>Ionic</w:t>
+      </w:r>
+      <w:r>
+        <w:t>-ului</w:t>
+      </w:r>
+      <w:r>
+        <w:t xml:space="preserve"> vine cu un CLI ce oferă o serie de comenzi foarte utile dezvoltatorului</w:t>
+      </w:r>
+      <w:r>
+        <w:t>, un server de dezvoltare încorporat, instrumente de depanare,</w:t>
+      </w:r>
+      <w:r>
+        <w:t xml:space="preserve"> dar și cu</w:t>
+      </w:r>
+      <w:r>
+        <w:t xml:space="preserve"> posibilitatea realizării unor cereri și implementări în </w:t>
+      </w:r>
+      <w:proofErr w:type="spellStart"/>
+      <w:r>
+        <w:t>cloud</w:t>
+      </w:r>
+      <w:proofErr w:type="spellEnd"/>
+      <w:r>
+        <w:t xml:space="preserve">. </w:t>
+      </w:r>
+      <w:r>
+        <w:rPr>
+          <w:vertAlign w:val="superscript"/>
+        </w:rPr>
+        <w:t>[</w:t>
+      </w:r>
+      <w:r>
+        <w:rPr>
+          <w:rStyle w:val="EndnoteReference"/>
+        </w:rPr>
+        <w:endnoteReference w:id="19"/>
+      </w:r>
+      <w:r>
+        <w:rPr>
+          <w:vertAlign w:val="superscript"/>
+        </w:rPr>
+        <w:t>]</w:t>
+      </w:r>
+    </w:p>
+    <w:p>
+      <w:pPr>
+        <w:rPr>
+          <w:vertAlign w:val="superscript"/>
+        </w:rPr>
+      </w:pPr>
+      <w:r>
+        <w:rPr>
+          <w:vertAlign w:val="superscript"/>
+        </w:rPr>
+        <w:br w:type="page"/>
+      </w:r>
+    </w:p>
+    <w:p>
+      <w:pPr>
+        <w:pStyle w:val="Heading3"/>
+      </w:pPr>
+      <w:r>
+        <w:lastRenderedPageBreak/>
+        <w:t>II.7.4. Arhitectura proiectului Ionic</w:t>
+      </w:r>
+    </w:p>
+    <w:p/>
+    <w:p>
+      <w:r>
+        <w:t>Arhitectura unui proiect Ionic va fi descris</w:t>
+      </w:r>
+      <w:r>
+        <w:t>ă</w:t>
+      </w:r>
+      <w:r>
+        <w:t xml:space="preserve"> atât analitic</w:t>
+      </w:r>
+      <w:r>
+        <w:t>,</w:t>
+      </w:r>
+      <w:r>
+        <w:t xml:space="preserve"> din punct</w:t>
+      </w:r>
+      <w:r>
+        <w:t>ul</w:t>
+      </w:r>
+      <w:r>
+        <w:t xml:space="preserve"> de vedere al componentelor software</w:t>
+      </w:r>
+      <w:r>
+        <w:t>,</w:t>
+      </w:r>
+      <w:r>
+        <w:t xml:space="preserve"> c</w:t>
+      </w:r>
+      <w:r>
+        <w:t>â</w:t>
+      </w:r>
+      <w:r>
+        <w:t xml:space="preserve">t </w:t>
+      </w:r>
+      <w:r>
+        <w:t>ș</w:t>
+      </w:r>
+      <w:r>
+        <w:t xml:space="preserve">i fizic, din punct de vedere al dispunerii fișierelor pe </w:t>
+      </w:r>
+      <w:proofErr w:type="spellStart"/>
+      <w:r>
+        <w:t>hardisk</w:t>
+      </w:r>
+      <w:proofErr w:type="spellEnd"/>
+      <w:r>
+        <w:t>, prin următoarele ilustrații.</w:t>
+      </w:r>
+    </w:p>
+    <w:p>
+      <w:pPr>
+        <w:jc w:val="left"/>
+        <w:rPr>
+          <w:rFonts w:cs="Times New Roman"/>
+        </w:rPr>
+      </w:pPr>
+      <w:r>
+        <w:rPr>
+          <w:rFonts w:cs="Times New Roman"/>
+          <w:noProof/>
+          <w:lang w:val="en-US"/>
+        </w:rPr>
+        <w:drawing>
+          <wp:anchor distT="0" distB="0" distL="114300" distR="114300" simplePos="0" relativeHeight="251680768" behindDoc="0" locked="0" layoutInCell="1" allowOverlap="1" wp14:anchorId="3034567A" wp14:editId="4CBAD78B">
+            <wp:simplePos x="0" y="0"/>
+            <wp:positionH relativeFrom="margin">
+              <wp:posOffset>780415</wp:posOffset>
+            </wp:positionH>
+            <wp:positionV relativeFrom="paragraph">
+              <wp:posOffset>357505</wp:posOffset>
+            </wp:positionV>
+            <wp:extent cx="4496435" cy="2691765"/>
+            <wp:effectExtent l="0" t="0" r="0" b="0"/>
+            <wp:wrapTopAndBottom/>
+            <wp:docPr id="34" name="Picture 34" descr="C:\Users\Enache\Desktop\webview-architecture.png"/>
+            <wp:cNvGraphicFramePr>
+              <a:graphicFrameLocks xmlns:a="http://schemas.openxmlformats.org/drawingml/2006/main" noChangeAspect="1"/>
+            </wp:cNvGraphicFramePr>
+            <a:graphic xmlns:a="http://schemas.openxmlformats.org/drawingml/2006/main">
+              <a:graphicData uri="http://schemas.openxmlformats.org/drawingml/2006/picture">
+                <pic:pic xmlns:pic="http://schemas.openxmlformats.org/drawingml/2006/picture">
+                  <pic:nvPicPr>
+                    <pic:cNvPr id="0" name="Picture 5" descr="C:\Users\Enache\Desktop\webview-architecture.png"/>
+                    <pic:cNvPicPr>
+                      <a:picLocks noChangeAspect="1" noChangeArrowheads="1"/>
+                    </pic:cNvPicPr>
+                  </pic:nvPicPr>
+                  <pic:blipFill>
+                    <a:blip r:embed="rId20" cstate="print">
+                      <a:extLst>
+                        <a:ext uri="{28A0092B-C50C-407E-A947-70E740481C1C}">
+                          <a14:useLocalDpi xmlns:a14="http://schemas.microsoft.com/office/drawing/2010/main" val="0"/>
+                        </a:ext>
+                      </a:extLst>
+                    </a:blip>
+                    <a:srcRect/>
+                    <a:stretch>
+                      <a:fillRect/>
+                    </a:stretch>
+                  </pic:blipFill>
+                  <pic:spPr bwMode="auto">
+                    <a:xfrm>
+                      <a:off x="0" y="0"/>
+                      <a:ext cx="4496435" cy="2691765"/>
+                    </a:xfrm>
+                    <a:prstGeom prst="rect">
+                      <a:avLst/>
+                    </a:prstGeom>
+                    <a:noFill/>
+                    <a:ln>
+                      <a:noFill/>
+                    </a:ln>
+                  </pic:spPr>
+                </pic:pic>
+              </a:graphicData>
+            </a:graphic>
+            <wp14:sizeRelH relativeFrom="page">
+              <wp14:pctWidth>0</wp14:pctWidth>
+            </wp14:sizeRelH>
+            <wp14:sizeRelV relativeFrom="page">
+              <wp14:pctHeight>0</wp14:pctHeight>
+            </wp14:sizeRelV>
+          </wp:anchor>
+        </w:drawing>
+      </w:r>
+    </w:p>
+    <w:p>
+      <w:pPr>
+        <w:pStyle w:val="figuri"/>
+      </w:pPr>
+      <w:bookmarkStart w:id="42" w:name="_Toc44014596"/>
+      <w:r>
+        <w:t>Figura 2.</w:t>
+      </w:r>
+      <w:r>
+        <w:t>6</w:t>
+      </w:r>
+      <w:r>
+        <w:t>.</w:t>
+      </w:r>
+      <w:r>
+        <w:t xml:space="preserve"> </w:t>
+      </w:r>
+      <w:r>
+        <w:t xml:space="preserve">Arhitectura din punct de vedere a componentelor software </w:t>
+      </w:r>
+      <w:bookmarkEnd w:id="42"/>
+      <w:r>
+        <w:rPr>
+          <w:vertAlign w:val="superscript"/>
+        </w:rPr>
+        <w:t>[</w:t>
+      </w:r>
+      <w:r>
+        <w:rPr>
+          <w:rStyle w:val="EndnoteReference"/>
+        </w:rPr>
+        <w:endnoteReference w:id="20"/>
+      </w:r>
+      <w:r>
+        <w:rPr>
+          <w:vertAlign w:val="superscript"/>
+        </w:rPr>
+        <w:t>]</w:t>
+      </w:r>
+    </w:p>
+    <w:p>
+      <w:pPr>
+        <w:pStyle w:val="figuri"/>
+      </w:pPr>
+    </w:p>
+    <w:p>
+      <w:r>
+        <w:rPr>
+          <w:noProof/>
+          <w:lang w:val="en-US"/>
+        </w:rPr>
+        <w:drawing>
+          <wp:anchor distT="0" distB="0" distL="114300" distR="114300" simplePos="0" relativeHeight="251682816" behindDoc="0" locked="0" layoutInCell="1" allowOverlap="1" wp14:anchorId="654A14EF" wp14:editId="0DDACDBB">
+            <wp:simplePos x="0" y="0"/>
+            <wp:positionH relativeFrom="column">
+              <wp:posOffset>2718435</wp:posOffset>
+            </wp:positionH>
+            <wp:positionV relativeFrom="paragraph">
+              <wp:posOffset>499110</wp:posOffset>
+            </wp:positionV>
+            <wp:extent cx="1760855" cy="2871470"/>
+            <wp:effectExtent l="0" t="0" r="0" b="5080"/>
+            <wp:wrapTopAndBottom/>
+            <wp:docPr id="37" name="Picture 37" descr="Graphical user interface, text, application&#10;&#10;Description automatically generated"/>
+            <wp:cNvGraphicFramePr>
+              <a:graphicFrameLocks xmlns:a="http://schemas.openxmlformats.org/drawingml/2006/main" noChangeAspect="1"/>
+            </wp:cNvGraphicFramePr>
+            <a:graphic xmlns:a="http://schemas.openxmlformats.org/drawingml/2006/main">
+              <a:graphicData uri="http://schemas.openxmlformats.org/drawingml/2006/picture">
+                <pic:pic xmlns:pic="http://schemas.openxmlformats.org/drawingml/2006/picture">
+                  <pic:nvPicPr>
+                    <pic:cNvPr id="37" name="Picture 37" descr="Graphical user interface, text, application&#10;&#10;Description automatically generated"/>
+                    <pic:cNvPicPr/>
+                  </pic:nvPicPr>
+                  <pic:blipFill>
+                    <a:blip r:embed="rId21">
+                      <a:extLst>
+                        <a:ext uri="{28A0092B-C50C-407E-A947-70E740481C1C}">
+                          <a14:useLocalDpi xmlns:a14="http://schemas.microsoft.com/office/drawing/2010/main" val="0"/>
+                        </a:ext>
+                      </a:extLst>
+                    </a:blip>
+                    <a:stretch>
+                      <a:fillRect/>
+                    </a:stretch>
+                  </pic:blipFill>
+                  <pic:spPr>
+                    <a:xfrm>
+                      <a:off x="0" y="0"/>
+                      <a:ext cx="1760855" cy="2871470"/>
+                    </a:xfrm>
+                    <a:prstGeom prst="rect">
+                      <a:avLst/>
+                    </a:prstGeom>
+                  </pic:spPr>
+                </pic:pic>
+              </a:graphicData>
+            </a:graphic>
+            <wp14:sizeRelH relativeFrom="page">
+              <wp14:pctWidth>0</wp14:pctWidth>
+            </wp14:sizeRelH>
+            <wp14:sizeRelV relativeFrom="page">
+              <wp14:pctHeight>0</wp14:pctHeight>
+            </wp14:sizeRelV>
+          </wp:anchor>
+        </w:drawing>
+      </w:r>
+      <w:r>
+        <w:rPr>
+          <w:rFonts w:cs="Times New Roman"/>
+          <w:noProof/>
+          <w:lang w:val="en-US"/>
+        </w:rPr>
+        <w:drawing>
+          <wp:anchor distT="0" distB="0" distL="114300" distR="114300" simplePos="0" relativeHeight="251681792" behindDoc="0" locked="0" layoutInCell="1" allowOverlap="1" wp14:anchorId="37801F0C" wp14:editId="2C53A092">
+            <wp:simplePos x="0" y="0"/>
+            <wp:positionH relativeFrom="margin">
+              <wp:posOffset>899160</wp:posOffset>
+            </wp:positionH>
+            <wp:positionV relativeFrom="paragraph">
+              <wp:posOffset>467995</wp:posOffset>
+            </wp:positionV>
+            <wp:extent cx="1730375" cy="2888615"/>
+            <wp:effectExtent l="0" t="0" r="3175" b="6985"/>
+            <wp:wrapTopAndBottom/>
+            <wp:docPr id="35" name="Picture 35" descr="Text&#10;&#10;Description automatically generated"/>
+            <wp:cNvGraphicFramePr>
+              <a:graphicFrameLocks xmlns:a="http://schemas.openxmlformats.org/drawingml/2006/main" noChangeAspect="1"/>
+            </wp:cNvGraphicFramePr>
+            <a:graphic xmlns:a="http://schemas.openxmlformats.org/drawingml/2006/main">
+              <a:graphicData uri="http://schemas.openxmlformats.org/drawingml/2006/picture">
+                <pic:pic xmlns:pic="http://schemas.openxmlformats.org/drawingml/2006/picture">
+                  <pic:nvPicPr>
+                    <pic:cNvPr id="35" name="Picture 35" descr="Text&#10;&#10;Description automatically generated"/>
+                    <pic:cNvPicPr>
+                      <a:picLocks noChangeAspect="1" noChangeArrowheads="1"/>
+                    </pic:cNvPicPr>
+                  </pic:nvPicPr>
+                  <pic:blipFill>
+                    <a:blip r:embed="rId22" cstate="print">
+                      <a:extLst>
+                        <a:ext uri="{28A0092B-C50C-407E-A947-70E740481C1C}">
+                          <a14:useLocalDpi xmlns:a14="http://schemas.microsoft.com/office/drawing/2010/main" val="0"/>
+                        </a:ext>
+                      </a:extLst>
+                    </a:blip>
+                    <a:stretch>
+                      <a:fillRect/>
+                    </a:stretch>
+                  </pic:blipFill>
+                  <pic:spPr bwMode="auto">
+                    <a:xfrm>
+                      <a:off x="0" y="0"/>
+                      <a:ext cx="1730375" cy="2888615"/>
+                    </a:xfrm>
+                    <a:prstGeom prst="rect">
+                      <a:avLst/>
+                    </a:prstGeom>
+                    <a:noFill/>
+                    <a:ln>
+                      <a:noFill/>
+                    </a:ln>
+                  </pic:spPr>
+                </pic:pic>
+              </a:graphicData>
+            </a:graphic>
+            <wp14:sizeRelH relativeFrom="page">
+              <wp14:pctWidth>0</wp14:pctWidth>
+            </wp14:sizeRelH>
+            <wp14:sizeRelV relativeFrom="page">
+              <wp14:pctHeight>0</wp14:pctHeight>
+            </wp14:sizeRelV>
+          </wp:anchor>
+        </w:drawing>
+      </w:r>
+      <w:r>
+        <w:t>Cu ajutorul imaginii de mai sus s</w:t>
+      </w:r>
+      <w:r>
+        <w:t xml:space="preserve">e poate observa cu ușurința ca arhitectura </w:t>
+      </w:r>
+      <w:r>
+        <w:t xml:space="preserve">Ionic </w:t>
+      </w:r>
+      <w:r>
+        <w:t>se pliază perfect pe tipul</w:t>
+      </w:r>
+      <w:r>
+        <w:t xml:space="preserve"> unei aplicații</w:t>
+      </w:r>
+      <w:r>
+        <w:t xml:space="preserve"> h</w:t>
+      </w:r>
+      <w:r>
+        <w:t>i</w:t>
+      </w:r>
+      <w:r>
+        <w:t>brid</w:t>
+      </w:r>
+      <w:r>
+        <w:t>.</w:t>
+      </w:r>
+    </w:p>
+    <w:p>
+      <w:bookmarkStart w:id="43" w:name="_Toc44014597"/>
+      <w:r>
+        <w:tab/>
+      </w:r>
+      <w:r>
+        <w:tab/>
+      </w:r>
+      <w:r>
+        <w:t>Figură 2.</w:t>
+      </w:r>
+      <w:r>
+        <w:t>7.</w:t>
+      </w:r>
+      <w:r>
+        <w:t xml:space="preserve"> </w:t>
+      </w:r>
+      <w:r>
+        <w:t xml:space="preserve">Arhitectura fișierelor </w:t>
+      </w:r>
+      <w:bookmarkEnd w:id="43"/>
+    </w:p>
+    <w:p/>
+    <w:p>
+      <w:r>
+        <w:lastRenderedPageBreak/>
+        <w:t xml:space="preserve">Fișierele config.xml si </w:t>
+      </w:r>
+      <w:proofErr w:type="spellStart"/>
+      <w:r>
+        <w:t>ionic.config.json</w:t>
+      </w:r>
+      <w:proofErr w:type="spellEnd"/>
+      <w:r>
+        <w:t xml:space="preserve"> sun fișierele principale care controlează întreg proiectul. </w:t>
+      </w:r>
+      <w:proofErr w:type="spellStart"/>
+      <w:r>
+        <w:t>Folderul</w:t>
+      </w:r>
+      <w:proofErr w:type="spellEnd"/>
+      <w:r>
+        <w:t xml:space="preserve"> „</w:t>
+      </w:r>
+      <w:proofErr w:type="spellStart"/>
+      <w:r>
+        <w:t>src</w:t>
+      </w:r>
+      <w:proofErr w:type="spellEnd"/>
+      <w:r>
+        <w:t xml:space="preserve">” este locul unde proiectul se dezvolta. </w:t>
+      </w:r>
+      <w:proofErr w:type="spellStart"/>
+      <w:r>
+        <w:t>Folderul</w:t>
+      </w:r>
+      <w:proofErr w:type="spellEnd"/>
+      <w:r>
+        <w:t xml:space="preserve"> „www” este locul unde sursele sunt transferate </w:t>
+      </w:r>
+      <w:r>
+        <w:t>ș</w:t>
+      </w:r>
+      <w:r>
+        <w:t xml:space="preserve">i compilate. </w:t>
+      </w:r>
+      <w:proofErr w:type="spellStart"/>
+      <w:r>
+        <w:t>Folderul</w:t>
+      </w:r>
+      <w:proofErr w:type="spellEnd"/>
+      <w:r>
+        <w:t xml:space="preserve"> „</w:t>
+      </w:r>
+      <w:proofErr w:type="spellStart"/>
+      <w:r>
+        <w:t>platforms</w:t>
+      </w:r>
+      <w:proofErr w:type="spellEnd"/>
+      <w:r>
+        <w:t xml:space="preserve">” este locul unde sunt ținute mini-proiectele ce vor servi ulterior ca „Native </w:t>
+      </w:r>
+      <w:proofErr w:type="spellStart"/>
+      <w:r>
+        <w:t>Wrapper</w:t>
+      </w:r>
+      <w:proofErr w:type="spellEnd"/>
+      <w:r>
+        <w:t>” pentru aplicația h</w:t>
+      </w:r>
+      <w:r>
+        <w:t>i</w:t>
+      </w:r>
+      <w:r>
+        <w:t>brid. „</w:t>
+      </w:r>
+      <w:proofErr w:type="spellStart"/>
+      <w:r>
+        <w:t>Node_modules</w:t>
+      </w:r>
+      <w:proofErr w:type="spellEnd"/>
+      <w:r>
+        <w:t xml:space="preserve">” reprezintă locul unde sunt stocate pachetele </w:t>
+      </w:r>
+      <w:proofErr w:type="spellStart"/>
+      <w:r>
+        <w:t>NodeJS</w:t>
+      </w:r>
+      <w:proofErr w:type="spellEnd"/>
+      <w:r>
+        <w:t>, instalate prin NPM (</w:t>
+      </w:r>
+      <w:proofErr w:type="spellStart"/>
+      <w:r>
+        <w:t>node</w:t>
+      </w:r>
+      <w:proofErr w:type="spellEnd"/>
+      <w:r>
+        <w:t xml:space="preserve"> </w:t>
+      </w:r>
+      <w:proofErr w:type="spellStart"/>
+      <w:r>
+        <w:t>package</w:t>
+      </w:r>
+      <w:proofErr w:type="spellEnd"/>
+      <w:r>
+        <w:t xml:space="preserve"> manager). Fiind strâns legat de Framework urile JS, Ionic instalat si controlat prin </w:t>
+      </w:r>
+      <w:proofErr w:type="spellStart"/>
+      <w:r>
+        <w:t>NodeJS</w:t>
+      </w:r>
+      <w:proofErr w:type="spellEnd"/>
+      <w:r>
+        <w:t>,</w:t>
+      </w:r>
+      <w:r>
+        <w:t xml:space="preserve"> are acces la întregul univers de pachete al NPM-ului.</w:t>
+      </w:r>
+    </w:p>
+    <w:p/>
+    <w:p>
+      <w:pPr>
+        <w:pStyle w:val="Heading3"/>
+      </w:pPr>
+      <w:r>
+        <w:t>II.7.5. Ce este Angular ?</w:t>
+      </w:r>
+    </w:p>
+    <w:p/>
+    <w:p>
+      <w:r>
+        <w:t>Angular este o platformă de dezvoltare</w:t>
+      </w:r>
+      <w:r>
+        <w:t xml:space="preserve"> creată de cei de la Google</w:t>
+      </w:r>
+      <w:r>
+        <w:t>, construită pe</w:t>
+      </w:r>
+      <w:r>
+        <w:t xml:space="preserve"> baza</w:t>
+      </w:r>
+      <w:r>
+        <w:t xml:space="preserve"> </w:t>
+      </w:r>
+      <w:proofErr w:type="spellStart"/>
+      <w:r>
+        <w:t>TypeScript</w:t>
+      </w:r>
+      <w:proofErr w:type="spellEnd"/>
+      <w:r>
+        <w:t>. Ca platformă, Angular include:</w:t>
+      </w:r>
+      <w:r>
+        <w:t xml:space="preserve"> un cadru bazat pe componente pentru construirea de aplicații scalabile, o colecție bogată de biblioteci care acoperă o gama variată de aplicabilități, o suită de instrumente pentru dezvoltatori si testări software.</w:t>
+      </w:r>
+    </w:p>
+    <w:p>
+      <w:pPr>
+        <w:rPr>
+          <w:vertAlign w:val="superscript"/>
+        </w:rPr>
+      </w:pPr>
+      <w:r>
+        <w:t>Unul dintre cele mai importante avantaje ale tehnologiei Angular este posibilitatea de scalare a aplicației</w:t>
+      </w:r>
+      <w:r>
+        <w:t xml:space="preserve">, dar si o comunitate extinsă de dezvoltatori care numără peste 1,7 milioane de dezvoltatori. </w:t>
+      </w:r>
+      <w:r>
+        <w:rPr>
+          <w:vertAlign w:val="superscript"/>
+        </w:rPr>
+        <w:t>[</w:t>
+      </w:r>
+      <w:r>
+        <w:rPr>
+          <w:rStyle w:val="EndnoteReference"/>
+        </w:rPr>
+        <w:endnoteReference w:id="21"/>
+      </w:r>
+      <w:r>
+        <w:rPr>
+          <w:vertAlign w:val="superscript"/>
+        </w:rPr>
+        <w:t>]</w:t>
+      </w:r>
+    </w:p>
+    <w:p>
+      <w:proofErr w:type="spellStart"/>
+      <w:r>
+        <w:t>Scalabilitatea</w:t>
+      </w:r>
+      <w:proofErr w:type="spellEnd"/>
+      <w:r>
+        <w:t xml:space="preserve"> aplicațiilor ce utilizează Angular este dată de structura modulară</w:t>
+      </w:r>
+      <w:r>
+        <w:t xml:space="preserve">, aceasta fiind constituită din mai multe componente </w:t>
+      </w:r>
+      <w:r>
+        <w:t>funcționale și logice. Aceste componente sunt reutilizabile, prin urmare pot fi utilizate în orice altă parte a aplicației</w:t>
+      </w:r>
+      <w:r>
+        <w:t xml:space="preserve"> și </w:t>
+      </w:r>
+      <w:r>
+        <w:t>pot fi testate independent</w:t>
+      </w:r>
+      <w:r>
+        <w:t xml:space="preserve">. </w:t>
+      </w:r>
+    </w:p>
+    <w:p>
+      <w:r>
+        <w:t xml:space="preserve">Fiecare componentă are un șablon HTML care declară cum se </w:t>
+      </w:r>
+      <w:proofErr w:type="spellStart"/>
+      <w:r>
+        <w:t>afisează</w:t>
+      </w:r>
+      <w:proofErr w:type="spellEnd"/>
+      <w:r>
+        <w:t xml:space="preserve"> acea componentă.</w:t>
+      </w:r>
+      <w:r>
+        <w:t xml:space="preserve"> Pe </w:t>
+      </w:r>
+      <w:r>
+        <w:t>lângă</w:t>
+      </w:r>
+      <w:r>
+        <w:t xml:space="preserve"> partea statică, Angular </w:t>
+      </w:r>
+      <w:r>
+        <w:t xml:space="preserve">extinde HTML cu o sintaxă suplimentară </w:t>
+      </w:r>
+      <w:r>
+        <w:t xml:space="preserve">ce </w:t>
+      </w:r>
+      <w:r>
+        <w:t>permite să inser</w:t>
+      </w:r>
+      <w:r>
+        <w:t>ezi</w:t>
+      </w:r>
+      <w:r>
+        <w:t xml:space="preserve"> valori dinamice din componenta</w:t>
+      </w:r>
+      <w:r>
+        <w:t xml:space="preserve"> asociată</w:t>
+      </w:r>
+      <w:r>
+        <w:t>.</w:t>
+      </w:r>
+    </w:p>
+    <w:p>
+      <w:r>
+        <w:t>Mai multe componente Angular, împreună cu o serie de directive și servicii, ce sunt legate din punct de vedere logic și desemnează, în esență ,o funcționalitate formează un modul.</w:t>
+      </w:r>
+    </w:p>
+    <w:p/>
+    <w:p>
+      <w:pPr>
+        <w:tabs>
+          <w:tab w:val="left" w:pos="2126"/>
+        </w:tabs>
+      </w:pPr>
+      <w:proofErr w:type="spellStart"/>
+      <w:r>
+        <w:rPr>
+          <w:highlight w:val="yellow"/>
+        </w:rPr>
+        <w:t>To</w:t>
+      </w:r>
+      <w:proofErr w:type="spellEnd"/>
+      <w:r>
+        <w:rPr>
+          <w:highlight w:val="yellow"/>
+        </w:rPr>
+        <w:t xml:space="preserve"> </w:t>
+      </w:r>
+      <w:proofErr w:type="spellStart"/>
+      <w:r>
+        <w:rPr>
+          <w:highlight w:val="yellow"/>
+        </w:rPr>
+        <w:t>be</w:t>
+      </w:r>
+      <w:proofErr w:type="spellEnd"/>
+      <w:r>
+        <w:rPr>
+          <w:highlight w:val="yellow"/>
+        </w:rPr>
+        <w:t xml:space="preserve"> </w:t>
+      </w:r>
+      <w:proofErr w:type="spellStart"/>
+      <w:r>
+        <w:rPr>
+          <w:highlight w:val="yellow"/>
+        </w:rPr>
+        <w:t>Continued</w:t>
+      </w:r>
+      <w:proofErr w:type="spellEnd"/>
+      <w:r>
+        <w:rPr>
+          <w:highlight w:val="yellow"/>
+        </w:rPr>
+        <w:t xml:space="preserve">!!!! </w:t>
+      </w:r>
+      <w:r>
+        <w:rPr>
+          <w:highlight w:val="yellow"/>
+        </w:rPr>
+        <w:t>https://www.educba.com/how-angular-works/</w:t>
+      </w:r>
+      <w:r>
+        <w:rPr>
+          <w:noProof/>
+          <w:highlight w:val="yellow"/>
+        </w:rPr>
+        <mc:AlternateContent>
+          <mc:Choice Requires="wps">
+            <w:drawing>
+              <wp:inline distT="0" distB="0" distL="0" distR="0" wp14:anchorId="51F070D4" wp14:editId="1EAC1F52">
+                <wp:extent cx="304800" cy="304800"/>
+                <wp:effectExtent l="0" t="0" r="0" b="0"/>
+                <wp:docPr id="7" name="Rectangle 7" descr="How building blocks work to build Angular Application"/>
+                <wp:cNvGraphicFramePr>
+                  <a:graphicFrameLocks xmlns:a="http://schemas.openxmlformats.org/drawingml/2006/main" noChangeAspect="1"/>
+                </wp:cNvGraphicFramePr>
+                <a:graphic xmlns:a="http://schemas.openxmlformats.org/drawingml/2006/main">
+                  <a:graphicData uri="http://schemas.microsoft.com/office/word/2010/wordprocessingShape">
+                    <wps:wsp>
+                      <wps:cNvSpPr>
+                        <a:spLocks noChangeAspect="1" noChangeArrowheads="1"/>
+                      </wps:cNvSpPr>
+                      <wps:spPr bwMode="auto">
+                        <a:xfrm>
+                          <a:off x="0" y="0"/>
+                          <a:ext cx="304800" cy="304800"/>
+                        </a:xfrm>
+                        <a:prstGeom prst="rect">
+                          <a:avLst/>
+                        </a:prstGeom>
+                        <a:noFill/>
+                        <a:ln>
+                          <a:noFill/>
+                        </a:ln>
+                        <a:extLst>
+                          <a:ext uri="{909E8E84-426E-40DD-AFC4-6F175D3DCCD1}">
+                            <a14:hiddenFill xmlns:a14="http://schemas.microsoft.com/office/drawing/2010/main">
+                              <a:solidFill>
+                                <a:srgbClr val="FFFFFF"/>
+                              </a:solidFill>
+                            </a14:hiddenFill>
+                          </a:ext>
+                          <a:ext uri="{91240B29-F687-4F45-9708-019B960494DF}">
+                            <a14:hiddenLine xmlns:a14="http://schemas.microsoft.com/office/drawing/2010/main" w="9525">
+                              <a:solidFill>
+                                <a:srgbClr val="000000"/>
+                              </a:solidFill>
+                              <a:miter lim="800000"/>
+                              <a:headEnd/>
+                              <a:tailEnd/>
+                            </a14:hiddenLine>
+                          </a:ext>
+                        </a:extLst>
+                      </wps:spPr>
+                      <wps:bodyPr rot="0" vert="horz" wrap="square" lIns="91440" tIns="45720" rIns="91440" bIns="45720" anchor="t" anchorCtr="0" upright="1">
+                        <a:noAutofit/>
+                      </wps:bodyPr>
+                    </wps:wsp>
+                  </a:graphicData>
+                </a:graphic>
+              </wp:inline>
+            </w:drawing>
+          </mc:Choice>
+          <mc:Fallback>
+            <w:pict>
+              <v:rect w14:anchorId="6FC54D74" id="Rectangle 7" o:spid="_x0000_s1026" alt="How building blocks work to build Angular Application" style="width:24pt;height:24pt;visibility:visible;mso-wrap-style:square;mso-left-percent:-10001;mso-top-percent:-10001;mso-position-horizontal:absolute;mso-position-horizontal-relative:char;mso-position-vertical:absolute;mso-position-vertical-relative:line;mso-left-percent:-10001;mso-top-percent:-10001;v-text-anchor:top" o:gfxdata="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" filled="f" stroked="f">
+                <o:lock v:ext="edit" aspectratio="t"/>
+                <w10:anchorlock/>
+              </v:rect>
+            </w:pict>
+          </mc:Fallback>
+        </mc:AlternateContent>
+      </w:r>
+      <w:r>
+        <w:rPr>
+          <w:noProof/>
+          <w:highlight w:val="yellow"/>
+        </w:rPr>
+        <mc:AlternateContent>
+          <mc:Choice Requires="wps">
+            <w:drawing>
+              <wp:inline distT="0" distB="0" distL="0" distR="0" wp14:anchorId="5D5756A6" wp14:editId="2AA59FAB">
+                <wp:extent cx="304800" cy="304800"/>
+                <wp:effectExtent l="0" t="0" r="0" b="0"/>
+                <wp:docPr id="8" name="Rectangle 8" descr="How building blocks work to build Angular Application"/>
+                <wp:cNvGraphicFramePr>
+                  <a:graphicFrameLocks xmlns:a="http://schemas.openxmlformats.org/drawingml/2006/main" noChangeAspect="1"/>
+                </wp:cNvGraphicFramePr>
+                <a:graphic xmlns:a="http://schemas.openxmlformats.org/drawingml/2006/main">
+                  <a:graphicData uri="http://schemas.microsoft.com/office/word/2010/wordprocessingShape">
+                    <wps:wsp>
+                      <wps:cNvSpPr>
+                        <a:spLocks noChangeAspect="1" noChangeArrowheads="1"/>
+                      </wps:cNvSpPr>
+                      <wps:spPr bwMode="auto">
+                        <a:xfrm>
+                          <a:off x="0" y="0"/>
+                          <a:ext cx="304800" cy="304800"/>
+                        </a:xfrm>
+                        <a:prstGeom prst="rect">
+                          <a:avLst/>
+                        </a:prstGeom>
+                        <a:noFill/>
+                        <a:ln>
+                          <a:noFill/>
+                        </a:ln>
+                        <a:extLst>
+                          <a:ext uri="{909E8E84-426E-40DD-AFC4-6F175D3DCCD1}">
+                            <a14:hiddenFill xmlns:a14="http://schemas.microsoft.com/office/drawing/2010/main">
+                              <a:solidFill>
+                                <a:srgbClr val="FFFFFF"/>
+                              </a:solidFill>
+                            </a14:hiddenFill>
+                          </a:ext>
+                          <a:ext uri="{91240B29-F687-4F45-9708-019B960494DF}">
+                            <a14:hiddenLine xmlns:a14="http://schemas.microsoft.com/office/drawing/2010/main" w="9525">
+                              <a:solidFill>
+                                <a:srgbClr val="000000"/>
+                              </a:solidFill>
+                              <a:miter lim="800000"/>
+                              <a:headEnd/>
+                              <a:tailEnd/>
+                            </a14:hiddenLine>
+                          </a:ext>
+                        </a:extLst>
+                      </wps:spPr>
+                      <wps:bodyPr rot="0" vert="horz" wrap="square" lIns="91440" tIns="45720" rIns="91440" bIns="45720" anchor="t" anchorCtr="0" upright="1">
+                        <a:noAutofit/>
+                      </wps:bodyPr>
+                    </wps:wsp>
+                  </a:graphicData>
+                </a:graphic>
+              </wp:inline>
+            </w:drawing>
+          </mc:Choice>
+          <mc:Fallback>
+            <w:pict>
+              <v:rect w14:anchorId="7CD64008" id="Rectangle 8" o:spid="_x0000_s1026" alt="How building blocks work to build Angular Application" style="width:24pt;height:24pt;visibility:visible;mso-wrap-style:square;mso-left-percent:-10001;mso-top-percent:-10001;mso-position-horizontal:absolute;mso-position-horizontal-relative:char;mso-position-vertical:absolute;mso-position-vertical-relative:line;mso-left-percent:-10001;mso-top-percent:-10001;v-text-anchor:top" o:gfxdata="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" filled="f" stroked="f">
+                <o:lock v:ext="edit" aspectratio="t"/>
+                <w10:anchorlock/>
+              </v:rect>
+            </w:pict>
+          </mc:Fallback>
+        </mc:AlternateContent>
+      </w:r>
+      <w:r>
+        <w:tab/>
+      </w:r>
+      <w:r>
+        <w:rPr>
+          <w:noProof/>
+        </w:rPr>
+        <mc:AlternateContent>
+          <mc:Choice Requires="wps">
+            <w:drawing>
+              <wp:inline distT="0" distB="0" distL="0" distR="0" wp14:anchorId="2F9EBBAA" wp14:editId="1EC6AD23">
+                <wp:extent cx="304800" cy="304800"/>
+                <wp:effectExtent l="0" t="0" r="0" b="0"/>
+                <wp:docPr id="9" name="Rectangle 9" descr="How building blocks work to build Angular Application"/>
+                <wp:cNvGraphicFramePr>
+                  <a:graphicFrameLocks xmlns:a="http://schemas.openxmlformats.org/drawingml/2006/main" noChangeAspect="1"/>
+                </wp:cNvGraphicFramePr>
+                <a:graphic xmlns:a="http://schemas.openxmlformats.org/drawingml/2006/main">
+                  <a:graphicData uri="http://schemas.microsoft.com/office/word/2010/wordprocessingShape">
+                    <wps:wsp>
+                      <wps:cNvSpPr>
+                        <a:spLocks noChangeAspect="1" noChangeArrowheads="1"/>
+                      </wps:cNvSpPr>
+                      <wps:spPr bwMode="auto">
+                        <a:xfrm>
+                          <a:off x="0" y="0"/>
+                          <a:ext cx="304800" cy="304800"/>
+                        </a:xfrm>
+                        <a:prstGeom prst="rect">
+                          <a:avLst/>
+                        </a:prstGeom>
+                        <a:noFill/>
+                        <a:ln>
+                          <a:noFill/>
+                        </a:ln>
+                        <a:extLst>
+                          <a:ext uri="{909E8E84-426E-40DD-AFC4-6F175D3DCCD1}">
+                            <a14:hiddenFill xmlns:a14="http://schemas.microsoft.com/office/drawing/2010/main">
+                              <a:solidFill>
+                                <a:srgbClr val="FFFFFF"/>
+                              </a:solidFill>
+                            </a14:hiddenFill>
+                          </a:ext>
+                          <a:ext uri="{91240B29-F687-4F45-9708-019B960494DF}">
+                            <a14:hiddenLine xmlns:a14="http://schemas.microsoft.com/office/drawing/2010/main" w="9525">
+                              <a:solidFill>
+                                <a:srgbClr val="000000"/>
+                              </a:solidFill>
+                              <a:miter lim="800000"/>
+                              <a:headEnd/>
+                              <a:tailEnd/>
+                            </a14:hiddenLine>
+                          </a:ext>
+                        </a:extLst>
+                      </wps:spPr>
+                      <wps:bodyPr rot="0" vert="horz" wrap="square" lIns="91440" tIns="45720" rIns="91440" bIns="45720" anchor="t" anchorCtr="0" upright="1">
+                        <a:noAutofit/>
+                      </wps:bodyPr>
+                    </wps:wsp>
+                  </a:graphicData>
+                </a:graphic>
+              </wp:inline>
+            </w:drawing>
+          </mc:Choice>
+          <mc:Fallback>
+            <w:pict>
+              <v:rect w14:anchorId="35ED1AEB" id="Rectangle 9" o:spid="_x0000_s1026" alt="How building blocks work to build Angular Application" style="width:24pt;height:24pt;visibility:visible;mso-wrap-style:square;mso-left-percent:-10001;mso-top-percent:-10001;mso-position-horizontal:absolute;mso-position-horizontal-relative:char;mso-position-vertical:absolute;mso-position-vertical-relative:line;mso-left-percent:-10001;mso-top-percent:-10001;v-text-anchor:top" o:gfxdata="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" filled="f" stroked="f">
+                <o:lock v:ext="edit" aspectratio="t"/>
+                <w10:anchorlock/>
+              </v:rect>
+            </w:pict>
+          </mc:Fallback>
+        </mc:AlternateContent>
+      </w:r>
+    </w:p>
+    <w:p/>
+    <w:p/>
+    <w:p/>
+    <w:p/>
+    <w:p>
+      <w:pPr>
+        <w:rPr>
+          <w:vertAlign w:val="superscript"/>
+        </w:rPr>
+      </w:pPr>
+      <w:r>
+        <w:rPr>
+          <w:vertAlign w:val="superscript"/>
+        </w:rPr>
+        <w:t xml:space="preserve">   </w:t>
+      </w:r>
+      <w:r>
+        <w:rPr>
+          <w:vertAlign w:val="superscript"/>
+        </w:rPr>
+        <w:br w:type="page"/>
+      </w:r>
+    </w:p>
     <w:p>
       <w:pPr>
         <w:rPr>
@@ -14878,6 +17321,7 @@
           <w:color w:val="FF0000"/>
           <w:highlight w:val="yellow"/>
         </w:rPr>
+        <w:lastRenderedPageBreak/>
         <w:t>Next</w:t>
       </w:r>
       <w:proofErr w:type="spellEnd"/>
@@ -14944,50 +17388,91 @@
       </w:r>
     </w:p>
     <w:p>
-      <w:r>
+      <w:pPr>
+        <w:rPr>
+          <w:strike/>
+        </w:rPr>
+      </w:pPr>
+      <w:r>
+        <w:rPr>
+          <w:strike/>
+        </w:rPr>
         <w:t xml:space="preserve">II.5. </w:t>
       </w:r>
       <w:proofErr w:type="spellStart"/>
       <w:r>
+        <w:rPr>
+          <w:strike/>
+        </w:rPr>
         <w:t>Frontend-ul</w:t>
       </w:r>
       <w:proofErr w:type="spellEnd"/>
       <w:r>
+        <w:rPr>
+          <w:strike/>
+        </w:rPr>
         <w:t xml:space="preserve"> – </w:t>
       </w:r>
       <w:proofErr w:type="spellStart"/>
       <w:r>
+        <w:rPr>
+          <w:strike/>
+        </w:rPr>
         <w:t>cateva</w:t>
       </w:r>
       <w:proofErr w:type="spellEnd"/>
       <w:r>
+        <w:rPr>
+          <w:strike/>
+        </w:rPr>
         <w:t xml:space="preserve"> date despre </w:t>
       </w:r>
       <w:r>
+        <w:rPr>
+          <w:strike/>
+        </w:rPr>
         <w:t xml:space="preserve">cum </w:t>
       </w:r>
       <w:proofErr w:type="spellStart"/>
       <w:r>
+        <w:rPr>
+          <w:strike/>
+        </w:rPr>
         <w:t>functioneaza</w:t>
       </w:r>
       <w:proofErr w:type="spellEnd"/>
       <w:r>
+        <w:rPr>
+          <w:strike/>
+        </w:rPr>
         <w:t xml:space="preserve"> Angular si componentele acestuia +</w:t>
       </w:r>
       <w:proofErr w:type="spellStart"/>
       <w:r>
+        <w:rPr>
+          <w:strike/>
+        </w:rPr>
         <w:t>cateva</w:t>
       </w:r>
       <w:proofErr w:type="spellEnd"/>
       <w:r>
+        <w:rPr>
+          <w:strike/>
+        </w:rPr>
         <w:t xml:space="preserve"> </w:t>
       </w:r>
       <w:proofErr w:type="spellStart"/>
       <w:r>
+        <w:rPr>
+          <w:strike/>
+        </w:rPr>
         <w:t>particularitati</w:t>
       </w:r>
       <w:proofErr w:type="spellEnd"/>
       <w:r>
+        <w:rPr>
+          <w:strike/>
+        </w:rPr>
         <w:t xml:space="preserve"> ale Ionic-ului. </w:t>
       </w:r>
     </w:p>
@@ -15008,14 +17493,14 @@
           <w:lang w:val="en-US"/>
         </w:rPr>
       </w:pPr>
-      <w:bookmarkStart w:id="37" w:name="_Toc102645812"/>
+      <w:bookmarkStart w:id="44" w:name="_Toc102654955"/>
       <w:r>
         <w:rPr>
           <w:bCs/>
         </w:rPr>
         <w:t>Bibliografie</w:t>
       </w:r>
-      <w:bookmarkEnd w:id="37"/>
+      <w:bookmarkEnd w:id="44"/>
     </w:p>
     <w:sectPr>
       <w:endnotePr>
@@ -15774,10 +18259,12 @@
         <w:t xml:space="preserve"> </w:t>
       </w:r>
       <w:proofErr w:type="spellStart"/>
+      <w:proofErr w:type="gramStart"/>
       <w:r>
         <w:t>To</w:t>
       </w:r>
       <w:proofErr w:type="spellEnd"/>
+      <w:proofErr w:type="gramEnd"/>
       <w:r>
         <w:t xml:space="preserve"> </w:t>
       </w:r>
@@ -16086,6 +18573,602 @@
           <w:lang w:val="en-US"/>
         </w:rPr>
         <w:t>martie</w:t>
+      </w:r>
+      <w:proofErr w:type="spellEnd"/>
+      <w:r>
+        <w:rPr>
+          <w:lang w:val="en-US"/>
+        </w:rPr>
+        <w:t xml:space="preserve"> 2022</w:t>
+      </w:r>
+    </w:p>
+  </w:endnote>
+  <w:endnote w:id="14">
+    <w:p>
+      <w:pPr>
+        <w:rPr>
+          <w:lang w:val="en-US"/>
+        </w:rPr>
+      </w:pPr>
+      <w:r>
+        <w:rPr>
+          <w:vertAlign w:val="superscript"/>
+        </w:rPr>
+        <w:t>[</w:t>
+      </w:r>
+      <w:r>
+        <w:rPr>
+          <w:rStyle w:val="EndnoteReference"/>
+        </w:rPr>
+        <w:endnoteRef/>
+      </w:r>
+      <w:r>
+        <w:rPr>
+          <w:vertAlign w:val="superscript"/>
+          <w:lang w:val="en-US"/>
+        </w:rPr>
+        <w:t>]</w:t>
+      </w:r>
+      <w:r>
+        <w:rPr>
+          <w:vertAlign w:val="superscript"/>
+          <w:lang w:val="en-US"/>
+        </w:rPr>
+        <w:t xml:space="preserve"> </w:t>
+      </w:r>
+      <w:hyperlink r:id="rId12" w:history="1">
+        <w:r>
+          <w:rPr>
+            <w:rStyle w:val="Hyperlink"/>
+            <w:color w:val="auto"/>
+            <w:u w:val="none"/>
+            <w:lang w:val="en-US"/>
+          </w:rPr>
+          <w:t>http://www.adasoftware.com/software-development/mobileapp-development</w:t>
+        </w:r>
+      </w:hyperlink>
+      <w:r>
+        <w:rPr>
+          <w:lang w:val="en-US"/>
+        </w:rPr>
+        <w:t>,</w:t>
+      </w:r>
+      <w:r>
+        <w:rPr>
+          <w:lang w:val="en-US"/>
+        </w:rPr>
+        <w:t xml:space="preserve"> </w:t>
+      </w:r>
+      <w:proofErr w:type="spellStart"/>
+      <w:r>
+        <w:rPr>
+          <w:lang w:val="en-US"/>
+        </w:rPr>
+        <w:t>mai</w:t>
+      </w:r>
+      <w:proofErr w:type="spellEnd"/>
+      <w:r>
+        <w:rPr>
+          <w:lang w:val="en-US"/>
+        </w:rPr>
+        <w:t xml:space="preserve"> 2022</w:t>
+      </w:r>
+    </w:p>
+  </w:endnote>
+  <w:endnote w:id="15">
+    <w:p>
+      <w:pPr>
+        <w:rPr>
+          <w:lang w:val="en-US"/>
+        </w:rPr>
+      </w:pPr>
+      <w:r>
+        <w:rPr>
+          <w:vertAlign w:val="superscript"/>
+        </w:rPr>
+        <w:t>[</w:t>
+      </w:r>
+      <w:r>
+        <w:rPr>
+          <w:rStyle w:val="EndnoteReference"/>
+        </w:rPr>
+        <w:endnoteRef/>
+      </w:r>
+      <w:r>
+        <w:rPr>
+          <w:vertAlign w:val="superscript"/>
+          <w:lang w:val="en-US"/>
+        </w:rPr>
+        <w:t>]</w:t>
+      </w:r>
+      <w:r>
+        <w:rPr>
+          <w:vertAlign w:val="superscript"/>
+          <w:lang w:val="en-US"/>
+        </w:rPr>
+        <w:t xml:space="preserve"> </w:t>
+      </w:r>
+      <w:r>
+        <w:rPr>
+          <w:lang w:val="en-US"/>
+        </w:rPr>
+        <w:t>https://images.appypie.com/wp-content/uploads/2019/08/22145854/Web-App-vs-Native-App-vs-Hybrid-App-Appy-Pie.png</w:t>
+      </w:r>
+      <w:r>
+        <w:rPr>
+          <w:lang w:val="en-US"/>
+        </w:rPr>
+        <w:t>,</w:t>
+      </w:r>
+      <w:r>
+        <w:rPr>
+          <w:lang w:val="en-US"/>
+        </w:rPr>
+        <w:t xml:space="preserve"> </w:t>
+      </w:r>
+      <w:proofErr w:type="spellStart"/>
+      <w:r>
+        <w:rPr>
+          <w:lang w:val="en-US"/>
+        </w:rPr>
+        <w:t>mai</w:t>
+      </w:r>
+      <w:proofErr w:type="spellEnd"/>
+      <w:r>
+        <w:rPr>
+          <w:lang w:val="en-US"/>
+        </w:rPr>
+        <w:t xml:space="preserve"> 2022</w:t>
+      </w:r>
+    </w:p>
+  </w:endnote>
+  <w:endnote w:id="16">
+    <w:p>
+      <w:pPr>
+        <w:rPr>
+          <w:lang w:val="en-US"/>
+        </w:rPr>
+      </w:pPr>
+      <w:r>
+        <w:rPr>
+          <w:vertAlign w:val="superscript"/>
+        </w:rPr>
+        <w:t>[</w:t>
+      </w:r>
+      <w:r>
+        <w:rPr>
+          <w:rStyle w:val="EndnoteReference"/>
+        </w:rPr>
+        <w:endnoteRef/>
+      </w:r>
+      <w:r>
+        <w:rPr>
+          <w:vertAlign w:val="superscript"/>
+        </w:rPr>
+        <w:t xml:space="preserve"> </w:t>
+      </w:r>
+      <w:r>
+        <w:rPr>
+          <w:vertAlign w:val="superscript"/>
+          <w:lang w:val="en-US"/>
+        </w:rPr>
+        <w:t>]</w:t>
+      </w:r>
+      <w:r>
+        <w:rPr>
+          <w:vertAlign w:val="superscript"/>
+          <w:lang w:val="en-US"/>
+        </w:rPr>
+        <w:t xml:space="preserve">  </w:t>
+      </w:r>
+      <w:r>
+        <w:rPr>
+          <w:lang w:val="en-US"/>
+        </w:rPr>
+        <w:t xml:space="preserve">Welcome to Ionic – Guide, </w:t>
+      </w:r>
+      <w:hyperlink r:id="rId13" w:history="1">
+        <w:r>
+          <w:rPr>
+            <w:rStyle w:val="Hyperlink"/>
+            <w:color w:val="auto"/>
+            <w:u w:val="none"/>
+            <w:lang w:val="en-US"/>
+          </w:rPr>
+          <w:t>https://ionicframework.com/docs/v1/guide/preface.html</w:t>
+        </w:r>
+      </w:hyperlink>
+      <w:r>
+        <w:rPr>
+          <w:lang w:val="en-US"/>
+        </w:rPr>
+        <w:t xml:space="preserve">, </w:t>
+      </w:r>
+      <w:proofErr w:type="spellStart"/>
+      <w:r>
+        <w:rPr>
+          <w:lang w:val="en-US"/>
+        </w:rPr>
+        <w:t>aprilie</w:t>
+      </w:r>
+      <w:proofErr w:type="spellEnd"/>
+      <w:r>
+        <w:rPr>
+          <w:lang w:val="en-US"/>
+        </w:rPr>
+        <w:t xml:space="preserve"> 2022</w:t>
+      </w:r>
+    </w:p>
+  </w:endnote>
+  <w:endnote w:id="17">
+    <w:p>
+      <w:pPr>
+        <w:rPr>
+          <w:lang w:val="en-US"/>
+        </w:rPr>
+      </w:pPr>
+      <w:r>
+        <w:rPr>
+          <w:vertAlign w:val="superscript"/>
+        </w:rPr>
+        <w:t xml:space="preserve"> </w:t>
+      </w:r>
+      <w:r>
+        <w:rPr>
+          <w:vertAlign w:val="superscript"/>
+        </w:rPr>
+        <w:t>[</w:t>
+      </w:r>
+      <w:r>
+        <w:rPr>
+          <w:rStyle w:val="EndnoteReference"/>
+        </w:rPr>
+        <w:endnoteRef/>
+      </w:r>
+      <w:r>
+        <w:rPr>
+          <w:vertAlign w:val="superscript"/>
+        </w:rPr>
+        <w:t xml:space="preserve"> </w:t>
+      </w:r>
+      <w:r>
+        <w:rPr>
+          <w:vertAlign w:val="superscript"/>
+          <w:lang w:val="en-US"/>
+        </w:rPr>
+        <w:t>]</w:t>
+      </w:r>
+      <w:r>
+        <w:rPr>
+          <w:lang w:val="en-US"/>
+        </w:rPr>
+        <w:t xml:space="preserve"> </w:t>
+      </w:r>
+      <w:r>
+        <w:rPr>
+          <w:lang w:val="en-US"/>
+        </w:rPr>
+        <w:t>What is an SDK?</w:t>
+      </w:r>
+      <w:r>
+        <w:rPr>
+          <w:lang w:val="en-US"/>
+        </w:rPr>
+        <w:t xml:space="preserve">, </w:t>
+      </w:r>
+      <w:hyperlink r:id="rId14" w:history="1">
+        <w:r>
+          <w:rPr>
+            <w:rStyle w:val="Hyperlink"/>
+            <w:color w:val="auto"/>
+            <w:u w:val="none"/>
+            <w:lang w:val="en-US"/>
+          </w:rPr>
+          <w:t>https://www.redhat.com/en/topics/cloud-native-apps/what-is-SDK</w:t>
+        </w:r>
+      </w:hyperlink>
+      <w:r>
+        <w:rPr>
+          <w:lang w:val="en-US"/>
+        </w:rPr>
+        <w:t xml:space="preserve">, </w:t>
+      </w:r>
+      <w:proofErr w:type="spellStart"/>
+      <w:r>
+        <w:rPr>
+          <w:lang w:val="en-US"/>
+        </w:rPr>
+        <w:t>aprilie</w:t>
+      </w:r>
+      <w:proofErr w:type="spellEnd"/>
+      <w:r>
+        <w:rPr>
+          <w:lang w:val="en-US"/>
+        </w:rPr>
+        <w:t xml:space="preserve"> 2022</w:t>
+      </w:r>
+    </w:p>
+  </w:endnote>
+  <w:endnote w:id="18">
+    <w:p>
+      <w:pPr>
+        <w:rPr>
+          <w:lang w:val="en-US"/>
+        </w:rPr>
+      </w:pPr>
+      <w:r>
+        <w:rPr>
+          <w:vertAlign w:val="superscript"/>
+        </w:rPr>
+        <w:t>[</w:t>
+      </w:r>
+      <w:r>
+        <w:rPr>
+          <w:rStyle w:val="EndnoteReference"/>
+        </w:rPr>
+        <w:endnoteRef/>
+      </w:r>
+      <w:r>
+        <w:rPr>
+          <w:vertAlign w:val="superscript"/>
+        </w:rPr>
+        <w:t xml:space="preserve"> </w:t>
+      </w:r>
+      <w:r>
+        <w:rPr>
+          <w:vertAlign w:val="superscript"/>
+          <w:lang w:val="en-US"/>
+        </w:rPr>
+        <w:t>]</w:t>
+      </w:r>
+      <w:r>
+        <w:rPr>
+          <w:vertAlign w:val="superscript"/>
+          <w:lang w:val="en-US"/>
+        </w:rPr>
+        <w:t xml:space="preserve"> </w:t>
+      </w:r>
+      <w:r>
+        <w:rPr>
+          <w:lang w:val="en-US"/>
+        </w:rPr>
+        <w:t>Ionic History</w:t>
+      </w:r>
+      <w:r>
+        <w:rPr>
+          <w:lang w:val="en-US"/>
+        </w:rPr>
+        <w:t xml:space="preserve">, </w:t>
+      </w:r>
+      <w:hyperlink r:id="rId15" w:history="1">
+        <w:r>
+          <w:rPr>
+            <w:rStyle w:val="Hyperlink"/>
+            <w:color w:val="auto"/>
+            <w:u w:val="none"/>
+            <w:lang w:val="en-US"/>
+          </w:rPr>
+          <w:t>https://www.javatpoint.com/ionic-history</w:t>
+        </w:r>
+      </w:hyperlink>
+      <w:r>
+        <w:rPr>
+          <w:lang w:val="en-US"/>
+        </w:rPr>
+        <w:t xml:space="preserve">, </w:t>
+      </w:r>
+      <w:proofErr w:type="spellStart"/>
+      <w:r>
+        <w:rPr>
+          <w:lang w:val="en-US"/>
+        </w:rPr>
+        <w:t>aprilie</w:t>
+      </w:r>
+      <w:proofErr w:type="spellEnd"/>
+      <w:r>
+        <w:rPr>
+          <w:lang w:val="en-US"/>
+        </w:rPr>
+        <w:t xml:space="preserve"> 20222</w:t>
+      </w:r>
+    </w:p>
+  </w:endnote>
+  <w:endnote w:id="19">
+    <w:p>
+      <w:pPr>
+        <w:rPr>
+          <w:lang w:val="en-US"/>
+        </w:rPr>
+      </w:pPr>
+      <w:r>
+        <w:rPr>
+          <w:vertAlign w:val="superscript"/>
+        </w:rPr>
+        <w:t>[</w:t>
+      </w:r>
+      <w:r>
+        <w:rPr>
+          <w:rStyle w:val="EndnoteReference"/>
+        </w:rPr>
+        <w:endnoteRef/>
+      </w:r>
+      <w:r>
+        <w:rPr>
+          <w:vertAlign w:val="superscript"/>
+        </w:rPr>
+        <w:t xml:space="preserve"> </w:t>
+      </w:r>
+      <w:r>
+        <w:rPr>
+          <w:vertAlign w:val="superscript"/>
+          <w:lang w:val="en-US"/>
+        </w:rPr>
+        <w:t>]</w:t>
+      </w:r>
+      <w:r>
+        <w:rPr>
+          <w:vertAlign w:val="superscript"/>
+          <w:lang w:val="en-US"/>
+        </w:rPr>
+        <w:t xml:space="preserve">  </w:t>
+      </w:r>
+      <w:r>
+        <w:rPr>
+          <w:lang w:val="en-US"/>
+        </w:rPr>
+        <w:t>Introduction to Ionic</w:t>
+      </w:r>
+      <w:r>
+        <w:rPr>
+          <w:lang w:val="en-US"/>
+        </w:rPr>
+        <w:t xml:space="preserve">, </w:t>
+      </w:r>
+      <w:r>
+        <w:rPr>
+          <w:lang w:val="en-US"/>
+        </w:rPr>
+        <w:t>https://ionicframework.com/docs</w:t>
+      </w:r>
+      <w:r>
+        <w:rPr>
+          <w:lang w:val="en-US"/>
+        </w:rPr>
+        <w:t xml:space="preserve"> , </w:t>
+      </w:r>
+      <w:proofErr w:type="spellStart"/>
+      <w:r>
+        <w:rPr>
+          <w:lang w:val="en-US"/>
+        </w:rPr>
+        <w:t>mai</w:t>
+      </w:r>
+      <w:proofErr w:type="spellEnd"/>
+      <w:r>
+        <w:rPr>
+          <w:lang w:val="en-US"/>
+        </w:rPr>
+        <w:t xml:space="preserve"> 2022</w:t>
+      </w:r>
+    </w:p>
+  </w:endnote>
+  <w:endnote w:id="20">
+    <w:p>
+      <w:pPr>
+        <w:rPr>
+          <w:lang w:val="en-US"/>
+        </w:rPr>
+      </w:pPr>
+      <w:r>
+        <w:rPr>
+          <w:vertAlign w:val="superscript"/>
+        </w:rPr>
+        <w:t>[</w:t>
+      </w:r>
+      <w:r>
+        <w:rPr>
+          <w:rStyle w:val="EndnoteReference"/>
+        </w:rPr>
+        <w:endnoteRef/>
+      </w:r>
+      <w:r>
+        <w:rPr>
+          <w:vertAlign w:val="superscript"/>
+        </w:rPr>
+        <w:t xml:space="preserve"> </w:t>
+      </w:r>
+      <w:r>
+        <w:rPr>
+          <w:vertAlign w:val="superscript"/>
+          <w:lang w:val="en-US"/>
+        </w:rPr>
+        <w:t>]</w:t>
+      </w:r>
+      <w:r>
+        <w:rPr>
+          <w:lang w:val="en-US"/>
+        </w:rPr>
+        <w:t xml:space="preserve">  </w:t>
+      </w:r>
+      <w:hyperlink r:id="rId16" w:history="1">
+        <w:r>
+          <w:rPr>
+            <w:rStyle w:val="Hyperlink"/>
+            <w:color w:val="auto"/>
+            <w:u w:val="none"/>
+          </w:rPr>
+          <w:t>https://ionicframework.com/docs/core-concepts/webview</w:t>
+        </w:r>
+      </w:hyperlink>
+      <w:r>
+        <w:t>,</w:t>
+      </w:r>
+      <w:r>
+        <w:t xml:space="preserve"> mai 2022</w:t>
+      </w:r>
+    </w:p>
+  </w:endnote>
+  <w:endnote w:id="21">
+    <w:p>
+      <w:pPr>
+        <w:rPr>
+          <w:lang w:val="en-US"/>
+        </w:rPr>
+      </w:pPr>
+      <w:r>
+        <w:rPr>
+          <w:vertAlign w:val="superscript"/>
+        </w:rPr>
+        <w:t>[</w:t>
+      </w:r>
+      <w:r>
+        <w:rPr>
+          <w:rStyle w:val="EndnoteReference"/>
+        </w:rPr>
+        <w:endnoteRef/>
+      </w:r>
+      <w:r>
+        <w:rPr>
+          <w:vertAlign w:val="superscript"/>
+        </w:rPr>
+        <w:t xml:space="preserve"> </w:t>
+      </w:r>
+      <w:r>
+        <w:rPr>
+          <w:vertAlign w:val="superscript"/>
+          <w:lang w:val="en-US"/>
+        </w:rPr>
+        <w:t>]</w:t>
+      </w:r>
+      <w:r>
+        <w:rPr>
+          <w:lang w:val="en-US"/>
+        </w:rPr>
+        <w:t xml:space="preserve">  What is Angular?, </w:t>
+      </w:r>
+      <w:hyperlink r:id="rId17" w:history="1">
+        <w:r>
+          <w:rPr>
+            <w:rStyle w:val="Hyperlink"/>
+            <w:color w:val="auto"/>
+            <w:u w:val="none"/>
+            <w:lang w:val="en-US"/>
+          </w:rPr>
+          <w:t>https://angular.io/guide/what-is-angular</w:t>
+        </w:r>
+      </w:hyperlink>
+      <w:r>
+        <w:rPr>
+          <w:lang w:val="en-US"/>
+        </w:rPr>
+        <w:t xml:space="preserve">, </w:t>
+      </w:r>
+      <w:proofErr w:type="spellStart"/>
+      <w:r>
+        <w:rPr>
+          <w:lang w:val="en-US"/>
+        </w:rPr>
+        <w:t>mai</w:t>
       </w:r>
       <w:proofErr w:type="spellEnd"/>
       <w:r>
@@ -19514,7 +22597,7 @@
   <w:style w:type="paragraph" w:default="1" w:styleId="Normal">
     <w:name w:val="Normal"/>
     <w:qFormat/>
-    <w:rsid w:val="002546C6"/>
+    <w:rsid w:val="00CF7763"/>
     <w:rPr>
       <w:rFonts w:ascii="Times New Roman" w:hAnsi="Times New Roman"/>
       <w:sz w:val="24"/>
@@ -19583,7 +22666,6 @@
   <w:style w:type="character" w:default="1" w:styleId="DefaultParagraphFont">
     <w:name w:val="Default Paragraph Font"/>
     <w:uiPriority w:val="1"/>
-    <w:semiHidden/>
     <w:unhideWhenUsed/>
   </w:style>
   <w:style w:type="table" w:default="1" w:styleId="TableNormal">
@@ -19861,6 +22943,57 @@
     <w:rPr>
       <w:color w:val="954F72" w:themeColor="followedHyperlink"/>
       <w:u w:val="single"/>
+    </w:rPr>
+  </w:style>
+  <w:style w:type="paragraph" w:customStyle="1" w:styleId="figuri">
+    <w:name w:val="figuri"/>
+    <w:basedOn w:val="Caption"/>
+    <w:link w:val="figuriCaracter"/>
+    <w:qFormat/>
+    <w:rsid w:val="00BA2657"/>
+    <w:pPr>
+      <w:ind w:firstLine="720"/>
+      <w:jc w:val="center"/>
+    </w:pPr>
+    <w:rPr>
+      <w:rFonts w:eastAsia="Arial" w:cs="Times New Roman"/>
+      <w:i w:val="0"/>
+      <w:iCs w:val="0"/>
+      <w:color w:val="000000" w:themeColor="text1"/>
+      <w:sz w:val="24"/>
+      <w:szCs w:val="24"/>
+    </w:rPr>
+  </w:style>
+  <w:style w:type="character" w:customStyle="1" w:styleId="figuriCaracter">
+    <w:name w:val="figuri Caracter"/>
+    <w:basedOn w:val="DefaultParagraphFont"/>
+    <w:link w:val="figuri"/>
+    <w:rsid w:val="00BA2657"/>
+    <w:rPr>
+      <w:rFonts w:ascii="Times New Roman" w:eastAsia="Arial" w:hAnsi="Times New Roman" w:cs="Times New Roman"/>
+      <w:color w:val="000000" w:themeColor="text1"/>
+      <w:sz w:val="24"/>
+      <w:szCs w:val="24"/>
+    </w:rPr>
+  </w:style>
+  <w:style w:type="paragraph" w:styleId="Caption">
+    <w:name w:val="caption"/>
+    <w:basedOn w:val="Normal"/>
+    <w:next w:val="Normal"/>
+    <w:uiPriority w:val="35"/>
+    <w:semiHidden/>
+    <w:unhideWhenUsed/>
+    <w:qFormat/>
+    <w:rsid w:val="00BA2657"/>
+    <w:pPr>
+      <w:spacing w:after="200" w:line="240" w:lineRule="auto"/>
+    </w:pPr>
+    <w:rPr>
+      <w:i/>
+      <w:iCs/>
+      <w:color w:val="44546A" w:themeColor="text2"/>
+      <w:sz w:val="18"/>
+      <w:szCs w:val="18"/>
     </w:rPr>
   </w:style>
 </w:styles>

</xml_diff>